<commit_message>
Final changes for the documentation
</commit_message>
<xml_diff>
--- a/Документация/vppetrov18_2023.docx
+++ b/Документация/vppetrov18_2023.docx
@@ -1,6 +1,6 @@
 
 <file path=word/document.xml><?xml version="1.0" encoding="utf-8"?>
-<w:document xmlns:wpc="http://schemas.microsoft.com/office/word/2010/wordprocessingCanvas" xmlns:cx="http://schemas.microsoft.com/office/drawing/2014/chartex" xmlns:cx1="http://schemas.microsoft.com/office/drawing/2015/9/8/chartex" xmlns:cx2="http://schemas.microsoft.com/office/drawing/2015/10/21/chartex" xmlns:cx3="http://schemas.microsoft.com/office/drawing/2016/5/9/chartex" xmlns:cx4="http://schemas.microsoft.com/office/drawing/2016/5/10/chartex" xmlns:cx5="http://schemas.microsoft.com/office/drawing/2016/5/11/chartex" xmlns:cx6="http://schemas.microsoft.com/office/drawing/2016/5/12/chartex" xmlns:cx7="http://schemas.microsoft.com/office/drawing/2016/5/13/chartex" xmlns:cx8="http://schemas.microsoft.com/office/drawing/2016/5/14/chartex" xmlns:mc="http://schemas.openxmlformats.org/markup-compatibility/2006" xmlns:aink="http://schemas.microsoft.com/office/drawing/2016/ink" xmlns:am3d="http://schemas.microsoft.com/office/drawing/2017/model3d" xmlns:o="urn:schemas-microsoft-com:office:office" xmlns:r="http://schemas.openxmlformats.org/officeDocument/2006/relationships" xmlns:m="http://schemas.openxmlformats.org/officeDocument/2006/math" xmlns:v="urn:schemas-microsoft-com:vml" xmlns:wp14="http://schemas.microsoft.com/office/word/2010/wordprocessingDrawing" xmlns:wp="http://schemas.openxmlformats.org/drawingml/2006/wordprocessingDrawing" xmlns:w10="urn:schemas-microsoft-com:office:word" xmlns:w="http://schemas.openxmlformats.org/wordprocessingml/2006/main" xmlns:w14="http://schemas.microsoft.com/office/word/2010/wordml" xmlns:w15="http://schemas.microsoft.com/office/word/2012/wordml" xmlns:w16cid="http://schemas.microsoft.com/office/word/2016/wordml/cid" xmlns:w16se="http://schemas.microsoft.com/office/word/2015/wordml/symex" xmlns:wpg="http://schemas.microsoft.com/office/word/2010/wordprocessingGroup" xmlns:wpi="http://schemas.microsoft.com/office/word/2010/wordprocessingInk" xmlns:wne="http://schemas.microsoft.com/office/word/2006/wordml" xmlns:wps="http://schemas.microsoft.com/office/word/2010/wordprocessingShape" mc:Ignorable="w14 w15 w16se w16cid wp14">
+<w:document xmlns:wpc="http://schemas.microsoft.com/office/word/2010/wordprocessingCanvas" xmlns:cx="http://schemas.microsoft.com/office/drawing/2014/chartex" xmlns:cx1="http://schemas.microsoft.com/office/drawing/2015/9/8/chartex" xmlns:cx2="http://schemas.microsoft.com/office/drawing/2015/10/21/chartex" xmlns:cx3="http://schemas.microsoft.com/office/drawing/2016/5/9/chartex" xmlns:cx4="http://schemas.microsoft.com/office/drawing/2016/5/10/chartex" xmlns:cx5="http://schemas.microsoft.com/office/drawing/2016/5/11/chartex" xmlns:cx6="http://schemas.microsoft.com/office/drawing/2016/5/12/chartex" xmlns:cx7="http://schemas.microsoft.com/office/drawing/2016/5/13/chartex" xmlns:cx8="http://schemas.microsoft.com/office/drawing/2016/5/14/chartex" xmlns:mc="http://schemas.openxmlformats.org/markup-compatibility/2006" xmlns:aink="http://schemas.microsoft.com/office/drawing/2016/ink" xmlns:am3d="http://schemas.microsoft.com/office/drawing/2017/model3d" xmlns:o="urn:schemas-microsoft-com:office:office" xmlns:r="http://schemas.openxmlformats.org/officeDocument/2006/relationships" xmlns:m="http://schemas.openxmlformats.org/officeDocument/2006/math" xmlns:v="urn:schemas-microsoft-com:vml" xmlns:wp14="http://schemas.microsoft.com/office/word/2010/wordprocessingDrawing" xmlns:wp="http://schemas.openxmlformats.org/drawingml/2006/wordprocessingDrawing" xmlns:w10="urn:schemas-microsoft-com:office:word" xmlns:w="http://schemas.openxmlformats.org/wordprocessingml/2006/main" xmlns:w14="http://schemas.microsoft.com/office/word/2010/wordml" xmlns:w15="http://schemas.microsoft.com/office/word/2012/wordml" xmlns:w16cid="http://schemas.microsoft.com/office/word/2016/wordml/cid" xmlns:w16se="http://schemas.microsoft.com/office/word/2015/wordml/symex" xmlns:wpg="http://schemas.microsoft.com/office/word/2010/wordprocessingGroup" xmlns:wpi="http://schemas.microsoft.com/office/word/2010/wordprocessingInk" xmlns:wne="http://schemas.microsoft.com/office/word/2006/wordml" xmlns:wps="http://schemas.microsoft.com/office/word/2010/wordprocessingShape" xmlns:a="http://schemas.openxmlformats.org/drawingml/2006/main" xmlns:pic="http://schemas.openxmlformats.org/drawingml/2006/picture" xmlns:a14="http://schemas.microsoft.com/office/drawing/2010/main" mc:Ignorable="w14 w15 w16se w16cid wp14">
   <w:body>
     <w:p>
       <w:r>
@@ -117,7 +117,7 @@
         <w:lastRenderedPageBreak/>
         <w:t>СЪДЪРЖАНИЕ</w:t>
       </w:r>
-      <w:bookmarkStart w:id="0" w:name="_GoBack"/>
+      <w:bookmarkStart w:name="_GoBack" w:id="0"/>
       <w:bookmarkEnd w:id="0"/>
     </w:p>
     <w:p/>
@@ -125,7 +125,7 @@
       <w:pPr>
         <w:pStyle w:val="TOC1"/>
         <w:rPr>
-          <w:rFonts w:asciiTheme="minorHAnsi" w:eastAsiaTheme="minorEastAsia" w:hAnsiTheme="minorHAnsi" w:cstheme="minorBidi"/>
+          <w:rFonts w:asciiTheme="minorHAnsi" w:hAnsiTheme="minorHAnsi" w:eastAsiaTheme="minorEastAsia" w:cstheme="minorBidi"/>
           <w:noProof/>
           <w:spacing w:val="0"/>
           <w:sz w:val="22"/>
@@ -141,7 +141,7 @@
       <w:r>
         <w:fldChar w:fldCharType="separate"/>
       </w:r>
-      <w:hyperlink w:anchor="_Toc132963779" w:history="1">
+      <w:hyperlink w:history="1" w:anchor="_Toc132963779">
         <w:r>
           <w:rPr>
             <w:rStyle w:val="Hyperlink"/>
@@ -151,7 +151,7 @@
         </w:r>
         <w:r>
           <w:rPr>
-            <w:rFonts w:asciiTheme="minorHAnsi" w:eastAsiaTheme="minorEastAsia" w:hAnsiTheme="minorHAnsi" w:cstheme="minorBidi"/>
+            <w:rFonts w:asciiTheme="minorHAnsi" w:hAnsiTheme="minorHAnsi" w:eastAsiaTheme="minorEastAsia" w:cstheme="minorBidi"/>
             <w:noProof/>
             <w:spacing w:val="0"/>
             <w:sz w:val="22"/>
@@ -220,14 +220,14 @@
       <w:pPr>
         <w:pStyle w:val="TOC1"/>
         <w:rPr>
-          <w:rFonts w:asciiTheme="minorHAnsi" w:eastAsiaTheme="minorEastAsia" w:hAnsiTheme="minorHAnsi" w:cstheme="minorBidi"/>
+          <w:rFonts w:asciiTheme="minorHAnsi" w:hAnsiTheme="minorHAnsi" w:eastAsiaTheme="minorEastAsia" w:cstheme="minorBidi"/>
           <w:noProof/>
           <w:spacing w:val="0"/>
           <w:sz w:val="22"/>
           <w:lang w:val="en-US" w:eastAsia="en-US"/>
         </w:rPr>
       </w:pPr>
-      <w:hyperlink w:anchor="_Toc132963780" w:history="1">
+      <w:hyperlink w:history="1" w:anchor="_Toc132963780">
         <w:r>
           <w:rPr>
             <w:rStyle w:val="Hyperlink"/>
@@ -237,7 +237,7 @@
         </w:r>
         <w:r>
           <w:rPr>
-            <w:rFonts w:asciiTheme="minorHAnsi" w:eastAsiaTheme="minorEastAsia" w:hAnsiTheme="minorHAnsi" w:cstheme="minorBidi"/>
+            <w:rFonts w:asciiTheme="minorHAnsi" w:hAnsiTheme="minorHAnsi" w:eastAsiaTheme="minorEastAsia" w:cstheme="minorBidi"/>
             <w:noProof/>
             <w:spacing w:val="0"/>
             <w:sz w:val="22"/>
@@ -306,14 +306,14 @@
       <w:pPr>
         <w:pStyle w:val="TOC1"/>
         <w:rPr>
-          <w:rFonts w:asciiTheme="minorHAnsi" w:eastAsiaTheme="minorEastAsia" w:hAnsiTheme="minorHAnsi" w:cstheme="minorBidi"/>
+          <w:rFonts w:asciiTheme="minorHAnsi" w:hAnsiTheme="minorHAnsi" w:eastAsiaTheme="minorEastAsia" w:cstheme="minorBidi"/>
           <w:noProof/>
           <w:spacing w:val="0"/>
           <w:sz w:val="22"/>
           <w:lang w:val="en-US" w:eastAsia="en-US"/>
         </w:rPr>
       </w:pPr>
-      <w:hyperlink w:anchor="_Toc132963781" w:history="1">
+      <w:hyperlink w:history="1" w:anchor="_Toc132963781">
         <w:r>
           <w:rPr>
             <w:rStyle w:val="Hyperlink"/>
@@ -323,7 +323,7 @@
         </w:r>
         <w:r>
           <w:rPr>
-            <w:rFonts w:asciiTheme="minorHAnsi" w:eastAsiaTheme="minorEastAsia" w:hAnsiTheme="minorHAnsi" w:cstheme="minorBidi"/>
+            <w:rFonts w:asciiTheme="minorHAnsi" w:hAnsiTheme="minorHAnsi" w:eastAsiaTheme="minorEastAsia" w:cstheme="minorBidi"/>
             <w:noProof/>
             <w:spacing w:val="0"/>
             <w:sz w:val="22"/>
@@ -396,14 +396,14 @@
           <w:tab w:val="right" w:leader="dot" w:pos="9060"/>
         </w:tabs>
         <w:rPr>
-          <w:rFonts w:asciiTheme="minorHAnsi" w:eastAsiaTheme="minorEastAsia" w:hAnsiTheme="minorHAnsi" w:cstheme="minorBidi"/>
+          <w:rFonts w:asciiTheme="minorHAnsi" w:hAnsiTheme="minorHAnsi" w:eastAsiaTheme="minorEastAsia" w:cstheme="minorBidi"/>
           <w:noProof/>
           <w:spacing w:val="0"/>
           <w:sz w:val="22"/>
           <w:lang w:val="en-US" w:eastAsia="en-US"/>
         </w:rPr>
       </w:pPr>
-      <w:hyperlink w:anchor="_Toc132963782" w:history="1">
+      <w:hyperlink w:history="1" w:anchor="_Toc132963782">
         <w:r>
           <w:rPr>
             <w:rStyle w:val="Hyperlink"/>
@@ -413,7 +413,7 @@
         </w:r>
         <w:r>
           <w:rPr>
-            <w:rFonts w:asciiTheme="minorHAnsi" w:eastAsiaTheme="minorEastAsia" w:hAnsiTheme="minorHAnsi" w:cstheme="minorBidi"/>
+            <w:rFonts w:asciiTheme="minorHAnsi" w:hAnsiTheme="minorHAnsi" w:eastAsiaTheme="minorEastAsia" w:cstheme="minorBidi"/>
             <w:noProof/>
             <w:spacing w:val="0"/>
             <w:sz w:val="22"/>
@@ -486,14 +486,14 @@
           <w:tab w:val="right" w:leader="dot" w:pos="9060"/>
         </w:tabs>
         <w:rPr>
-          <w:rFonts w:asciiTheme="minorHAnsi" w:eastAsiaTheme="minorEastAsia" w:hAnsiTheme="minorHAnsi" w:cstheme="minorBidi"/>
+          <w:rFonts w:asciiTheme="minorHAnsi" w:hAnsiTheme="minorHAnsi" w:eastAsiaTheme="minorEastAsia" w:cstheme="minorBidi"/>
           <w:noProof/>
           <w:spacing w:val="0"/>
           <w:sz w:val="22"/>
           <w:lang w:val="en-US" w:eastAsia="en-US"/>
         </w:rPr>
       </w:pPr>
-      <w:hyperlink w:anchor="_Toc132963783" w:history="1">
+      <w:hyperlink w:history="1" w:anchor="_Toc132963783">
         <w:r>
           <w:rPr>
             <w:rStyle w:val="Hyperlink"/>
@@ -503,7 +503,7 @@
         </w:r>
         <w:r>
           <w:rPr>
-            <w:rFonts w:asciiTheme="minorHAnsi" w:eastAsiaTheme="minorEastAsia" w:hAnsiTheme="minorHAnsi" w:cstheme="minorBidi"/>
+            <w:rFonts w:asciiTheme="minorHAnsi" w:hAnsiTheme="minorHAnsi" w:eastAsiaTheme="minorEastAsia" w:cstheme="minorBidi"/>
             <w:noProof/>
             <w:spacing w:val="0"/>
             <w:sz w:val="22"/>
@@ -576,14 +576,14 @@
           <w:tab w:val="right" w:leader="dot" w:pos="9060"/>
         </w:tabs>
         <w:rPr>
-          <w:rFonts w:asciiTheme="minorHAnsi" w:eastAsiaTheme="minorEastAsia" w:hAnsiTheme="minorHAnsi" w:cstheme="minorBidi"/>
+          <w:rFonts w:asciiTheme="minorHAnsi" w:hAnsiTheme="minorHAnsi" w:eastAsiaTheme="minorEastAsia" w:cstheme="minorBidi"/>
           <w:noProof/>
           <w:spacing w:val="0"/>
           <w:sz w:val="22"/>
           <w:lang w:val="en-US" w:eastAsia="en-US"/>
         </w:rPr>
       </w:pPr>
-      <w:hyperlink w:anchor="_Toc132963784" w:history="1">
+      <w:hyperlink w:history="1" w:anchor="_Toc132963784">
         <w:r>
           <w:rPr>
             <w:rStyle w:val="Hyperlink"/>
@@ -593,7 +593,7 @@
         </w:r>
         <w:r>
           <w:rPr>
-            <w:rFonts w:asciiTheme="minorHAnsi" w:eastAsiaTheme="minorEastAsia" w:hAnsiTheme="minorHAnsi" w:cstheme="minorBidi"/>
+            <w:rFonts w:asciiTheme="minorHAnsi" w:hAnsiTheme="minorHAnsi" w:eastAsiaTheme="minorEastAsia" w:cstheme="minorBidi"/>
             <w:noProof/>
             <w:spacing w:val="0"/>
             <w:sz w:val="22"/>
@@ -681,14 +681,14 @@
           <w:tab w:val="right" w:leader="dot" w:pos="9060"/>
         </w:tabs>
         <w:rPr>
-          <w:rFonts w:asciiTheme="minorHAnsi" w:eastAsiaTheme="minorEastAsia" w:hAnsiTheme="minorHAnsi" w:cstheme="minorBidi"/>
+          <w:rFonts w:asciiTheme="minorHAnsi" w:hAnsiTheme="minorHAnsi" w:eastAsiaTheme="minorEastAsia" w:cstheme="minorBidi"/>
           <w:noProof/>
           <w:spacing w:val="0"/>
           <w:sz w:val="22"/>
           <w:lang w:val="en-US" w:eastAsia="en-US"/>
         </w:rPr>
       </w:pPr>
-      <w:hyperlink w:anchor="_Toc132963785" w:history="1">
+      <w:hyperlink w:history="1" w:anchor="_Toc132963785">
         <w:r>
           <w:rPr>
             <w:rStyle w:val="Hyperlink"/>
@@ -698,7 +698,7 @@
         </w:r>
         <w:r>
           <w:rPr>
-            <w:rFonts w:asciiTheme="minorHAnsi" w:eastAsiaTheme="minorEastAsia" w:hAnsiTheme="minorHAnsi" w:cstheme="minorBidi"/>
+            <w:rFonts w:asciiTheme="minorHAnsi" w:hAnsiTheme="minorHAnsi" w:eastAsiaTheme="minorEastAsia" w:cstheme="minorBidi"/>
             <w:noProof/>
             <w:spacing w:val="0"/>
             <w:sz w:val="22"/>
@@ -767,14 +767,14 @@
       <w:pPr>
         <w:pStyle w:val="TOC1"/>
         <w:rPr>
-          <w:rFonts w:asciiTheme="minorHAnsi" w:eastAsiaTheme="minorEastAsia" w:hAnsiTheme="minorHAnsi" w:cstheme="minorBidi"/>
+          <w:rFonts w:asciiTheme="minorHAnsi" w:hAnsiTheme="minorHAnsi" w:eastAsiaTheme="minorEastAsia" w:cstheme="minorBidi"/>
           <w:noProof/>
           <w:spacing w:val="0"/>
           <w:sz w:val="22"/>
           <w:lang w:val="en-US" w:eastAsia="en-US"/>
         </w:rPr>
       </w:pPr>
-      <w:hyperlink w:anchor="_Toc132963786" w:history="1">
+      <w:hyperlink w:history="1" w:anchor="_Toc132963786">
         <w:r>
           <w:rPr>
             <w:rStyle w:val="Hyperlink"/>
@@ -784,7 +784,7 @@
         </w:r>
         <w:r>
           <w:rPr>
-            <w:rFonts w:asciiTheme="minorHAnsi" w:eastAsiaTheme="minorEastAsia" w:hAnsiTheme="minorHAnsi" w:cstheme="minorBidi"/>
+            <w:rFonts w:asciiTheme="minorHAnsi" w:hAnsiTheme="minorHAnsi" w:eastAsiaTheme="minorEastAsia" w:cstheme="minorBidi"/>
             <w:noProof/>
             <w:spacing w:val="0"/>
             <w:sz w:val="22"/>
@@ -857,14 +857,14 @@
           <w:tab w:val="right" w:leader="dot" w:pos="9060"/>
         </w:tabs>
         <w:rPr>
-          <w:rFonts w:asciiTheme="minorHAnsi" w:eastAsiaTheme="minorEastAsia" w:hAnsiTheme="minorHAnsi" w:cstheme="minorBidi"/>
+          <w:rFonts w:asciiTheme="minorHAnsi" w:hAnsiTheme="minorHAnsi" w:eastAsiaTheme="minorEastAsia" w:cstheme="minorBidi"/>
           <w:noProof/>
           <w:spacing w:val="0"/>
           <w:sz w:val="22"/>
           <w:lang w:val="en-US" w:eastAsia="en-US"/>
         </w:rPr>
       </w:pPr>
-      <w:hyperlink w:anchor="_Toc132963787" w:history="1">
+      <w:hyperlink w:history="1" w:anchor="_Toc132963787">
         <w:r>
           <w:rPr>
             <w:rStyle w:val="Hyperlink"/>
@@ -874,7 +874,7 @@
         </w:r>
         <w:r>
           <w:rPr>
-            <w:rFonts w:asciiTheme="minorHAnsi" w:eastAsiaTheme="minorEastAsia" w:hAnsiTheme="minorHAnsi" w:cstheme="minorBidi"/>
+            <w:rFonts w:asciiTheme="minorHAnsi" w:hAnsiTheme="minorHAnsi" w:eastAsiaTheme="minorEastAsia" w:cstheme="minorBidi"/>
             <w:noProof/>
             <w:spacing w:val="0"/>
             <w:sz w:val="22"/>
@@ -947,14 +947,14 @@
           <w:tab w:val="right" w:leader="dot" w:pos="9060"/>
         </w:tabs>
         <w:rPr>
-          <w:rFonts w:asciiTheme="minorHAnsi" w:eastAsiaTheme="minorEastAsia" w:hAnsiTheme="minorHAnsi" w:cstheme="minorBidi"/>
+          <w:rFonts w:asciiTheme="minorHAnsi" w:hAnsiTheme="minorHAnsi" w:eastAsiaTheme="minorEastAsia" w:cstheme="minorBidi"/>
           <w:noProof/>
           <w:spacing w:val="0"/>
           <w:sz w:val="22"/>
           <w:lang w:val="en-US" w:eastAsia="en-US"/>
         </w:rPr>
       </w:pPr>
-      <w:hyperlink w:anchor="_Toc132963788" w:history="1">
+      <w:hyperlink w:history="1" w:anchor="_Toc132963788">
         <w:r>
           <w:rPr>
             <w:rStyle w:val="Hyperlink"/>
@@ -964,7 +964,7 @@
         </w:r>
         <w:r>
           <w:rPr>
-            <w:rFonts w:asciiTheme="minorHAnsi" w:eastAsiaTheme="minorEastAsia" w:hAnsiTheme="minorHAnsi" w:cstheme="minorBidi"/>
+            <w:rFonts w:asciiTheme="minorHAnsi" w:hAnsiTheme="minorHAnsi" w:eastAsiaTheme="minorEastAsia" w:cstheme="minorBidi"/>
             <w:noProof/>
             <w:spacing w:val="0"/>
             <w:sz w:val="22"/>
@@ -1037,14 +1037,14 @@
           <w:tab w:val="right" w:leader="dot" w:pos="9060"/>
         </w:tabs>
         <w:rPr>
-          <w:rFonts w:asciiTheme="minorHAnsi" w:eastAsiaTheme="minorEastAsia" w:hAnsiTheme="minorHAnsi" w:cstheme="minorBidi"/>
+          <w:rFonts w:asciiTheme="minorHAnsi" w:hAnsiTheme="minorHAnsi" w:eastAsiaTheme="minorEastAsia" w:cstheme="minorBidi"/>
           <w:noProof/>
           <w:spacing w:val="0"/>
           <w:sz w:val="22"/>
           <w:lang w:val="en-US" w:eastAsia="en-US"/>
         </w:rPr>
       </w:pPr>
-      <w:hyperlink w:anchor="_Toc132963789" w:history="1">
+      <w:hyperlink w:history="1" w:anchor="_Toc132963789">
         <w:r>
           <w:rPr>
             <w:rStyle w:val="Hyperlink"/>
@@ -1054,7 +1054,7 @@
         </w:r>
         <w:r>
           <w:rPr>
-            <w:rFonts w:asciiTheme="minorHAnsi" w:eastAsiaTheme="minorEastAsia" w:hAnsiTheme="minorHAnsi" w:cstheme="minorBidi"/>
+            <w:rFonts w:asciiTheme="minorHAnsi" w:hAnsiTheme="minorHAnsi" w:eastAsiaTheme="minorEastAsia" w:cstheme="minorBidi"/>
             <w:noProof/>
             <w:spacing w:val="0"/>
             <w:sz w:val="22"/>
@@ -1127,14 +1127,14 @@
           <w:tab w:val="right" w:leader="dot" w:pos="9060"/>
         </w:tabs>
         <w:rPr>
-          <w:rFonts w:asciiTheme="minorHAnsi" w:eastAsiaTheme="minorEastAsia" w:hAnsiTheme="minorHAnsi" w:cstheme="minorBidi"/>
+          <w:rFonts w:asciiTheme="minorHAnsi" w:hAnsiTheme="minorHAnsi" w:eastAsiaTheme="minorEastAsia" w:cstheme="minorBidi"/>
           <w:noProof/>
           <w:spacing w:val="0"/>
           <w:sz w:val="22"/>
           <w:lang w:val="en-US" w:eastAsia="en-US"/>
         </w:rPr>
       </w:pPr>
-      <w:hyperlink w:anchor="_Toc132963790" w:history="1">
+      <w:hyperlink w:history="1" w:anchor="_Toc132963790">
         <w:r>
           <w:rPr>
             <w:rStyle w:val="Hyperlink"/>
@@ -1144,7 +1144,7 @@
         </w:r>
         <w:r>
           <w:rPr>
-            <w:rFonts w:asciiTheme="minorHAnsi" w:eastAsiaTheme="minorEastAsia" w:hAnsiTheme="minorHAnsi" w:cstheme="minorBidi"/>
+            <w:rFonts w:asciiTheme="minorHAnsi" w:hAnsiTheme="minorHAnsi" w:eastAsiaTheme="minorEastAsia" w:cstheme="minorBidi"/>
             <w:noProof/>
             <w:spacing w:val="0"/>
             <w:sz w:val="22"/>
@@ -1217,14 +1217,14 @@
           <w:tab w:val="right" w:leader="dot" w:pos="9060"/>
         </w:tabs>
         <w:rPr>
-          <w:rFonts w:asciiTheme="minorHAnsi" w:eastAsiaTheme="minorEastAsia" w:hAnsiTheme="minorHAnsi" w:cstheme="minorBidi"/>
+          <w:rFonts w:asciiTheme="minorHAnsi" w:hAnsiTheme="minorHAnsi" w:eastAsiaTheme="minorEastAsia" w:cstheme="minorBidi"/>
           <w:noProof/>
           <w:spacing w:val="0"/>
           <w:sz w:val="22"/>
           <w:lang w:val="en-US" w:eastAsia="en-US"/>
         </w:rPr>
       </w:pPr>
-      <w:hyperlink w:anchor="_Toc132963791" w:history="1">
+      <w:hyperlink w:history="1" w:anchor="_Toc132963791">
         <w:r>
           <w:rPr>
             <w:rStyle w:val="Hyperlink"/>
@@ -1234,7 +1234,7 @@
         </w:r>
         <w:r>
           <w:rPr>
-            <w:rFonts w:asciiTheme="minorHAnsi" w:eastAsiaTheme="minorEastAsia" w:hAnsiTheme="minorHAnsi" w:cstheme="minorBidi"/>
+            <w:rFonts w:asciiTheme="minorHAnsi" w:hAnsiTheme="minorHAnsi" w:eastAsiaTheme="minorEastAsia" w:cstheme="minorBidi"/>
             <w:noProof/>
             <w:spacing w:val="0"/>
             <w:sz w:val="22"/>
@@ -1307,14 +1307,14 @@
           <w:tab w:val="right" w:leader="dot" w:pos="9060"/>
         </w:tabs>
         <w:rPr>
-          <w:rFonts w:asciiTheme="minorHAnsi" w:eastAsiaTheme="minorEastAsia" w:hAnsiTheme="minorHAnsi" w:cstheme="minorBidi"/>
+          <w:rFonts w:asciiTheme="minorHAnsi" w:hAnsiTheme="minorHAnsi" w:eastAsiaTheme="minorEastAsia" w:cstheme="minorBidi"/>
           <w:noProof/>
           <w:spacing w:val="0"/>
           <w:sz w:val="22"/>
           <w:lang w:val="en-US" w:eastAsia="en-US"/>
         </w:rPr>
       </w:pPr>
-      <w:hyperlink w:anchor="_Toc132963792" w:history="1">
+      <w:hyperlink w:history="1" w:anchor="_Toc132963792">
         <w:r>
           <w:rPr>
             <w:rStyle w:val="Hyperlink"/>
@@ -1324,7 +1324,7 @@
         </w:r>
         <w:r>
           <w:rPr>
-            <w:rFonts w:asciiTheme="minorHAnsi" w:eastAsiaTheme="minorEastAsia" w:hAnsiTheme="minorHAnsi" w:cstheme="minorBidi"/>
+            <w:rFonts w:asciiTheme="minorHAnsi" w:hAnsiTheme="minorHAnsi" w:eastAsiaTheme="minorEastAsia" w:cstheme="minorBidi"/>
             <w:noProof/>
             <w:spacing w:val="0"/>
             <w:sz w:val="22"/>
@@ -1397,14 +1397,14 @@
           <w:tab w:val="right" w:leader="dot" w:pos="9060"/>
         </w:tabs>
         <w:rPr>
-          <w:rFonts w:asciiTheme="minorHAnsi" w:eastAsiaTheme="minorEastAsia" w:hAnsiTheme="minorHAnsi" w:cstheme="minorBidi"/>
+          <w:rFonts w:asciiTheme="minorHAnsi" w:hAnsiTheme="minorHAnsi" w:eastAsiaTheme="minorEastAsia" w:cstheme="minorBidi"/>
           <w:noProof/>
           <w:spacing w:val="0"/>
           <w:sz w:val="22"/>
           <w:lang w:val="en-US" w:eastAsia="en-US"/>
         </w:rPr>
       </w:pPr>
-      <w:hyperlink w:anchor="_Toc132963793" w:history="1">
+      <w:hyperlink w:history="1" w:anchor="_Toc132963793">
         <w:r>
           <w:rPr>
             <w:rStyle w:val="Hyperlink"/>
@@ -1414,7 +1414,7 @@
         </w:r>
         <w:r>
           <w:rPr>
-            <w:rFonts w:asciiTheme="minorHAnsi" w:eastAsiaTheme="minorEastAsia" w:hAnsiTheme="minorHAnsi" w:cstheme="minorBidi"/>
+            <w:rFonts w:asciiTheme="minorHAnsi" w:hAnsiTheme="minorHAnsi" w:eastAsiaTheme="minorEastAsia" w:cstheme="minorBidi"/>
             <w:noProof/>
             <w:spacing w:val="0"/>
             <w:sz w:val="22"/>
@@ -1483,14 +1483,14 @@
       <w:pPr>
         <w:pStyle w:val="TOC1"/>
         <w:rPr>
-          <w:rFonts w:asciiTheme="minorHAnsi" w:eastAsiaTheme="minorEastAsia" w:hAnsiTheme="minorHAnsi" w:cstheme="minorBidi"/>
+          <w:rFonts w:asciiTheme="minorHAnsi" w:hAnsiTheme="minorHAnsi" w:eastAsiaTheme="minorEastAsia" w:cstheme="minorBidi"/>
           <w:noProof/>
           <w:spacing w:val="0"/>
           <w:sz w:val="22"/>
           <w:lang w:val="en-US" w:eastAsia="en-US"/>
         </w:rPr>
       </w:pPr>
-      <w:hyperlink w:anchor="_Toc132963794" w:history="1">
+      <w:hyperlink w:history="1" w:anchor="_Toc132963794">
         <w:r>
           <w:rPr>
             <w:rStyle w:val="Hyperlink"/>
@@ -1500,7 +1500,7 @@
         </w:r>
         <w:r>
           <w:rPr>
-            <w:rFonts w:asciiTheme="minorHAnsi" w:eastAsiaTheme="minorEastAsia" w:hAnsiTheme="minorHAnsi" w:cstheme="minorBidi"/>
+            <w:rFonts w:asciiTheme="minorHAnsi" w:hAnsiTheme="minorHAnsi" w:eastAsiaTheme="minorEastAsia" w:cstheme="minorBidi"/>
             <w:noProof/>
             <w:spacing w:val="0"/>
             <w:sz w:val="22"/>
@@ -1569,14 +1569,14 @@
       <w:pPr>
         <w:pStyle w:val="TOC1"/>
         <w:rPr>
-          <w:rFonts w:asciiTheme="minorHAnsi" w:eastAsiaTheme="minorEastAsia" w:hAnsiTheme="minorHAnsi" w:cstheme="minorBidi"/>
+          <w:rFonts w:asciiTheme="minorHAnsi" w:hAnsiTheme="minorHAnsi" w:eastAsiaTheme="minorEastAsia" w:cstheme="minorBidi"/>
           <w:noProof/>
           <w:spacing w:val="0"/>
           <w:sz w:val="22"/>
           <w:lang w:val="en-US" w:eastAsia="en-US"/>
         </w:rPr>
       </w:pPr>
-      <w:hyperlink w:anchor="_Toc132963795" w:history="1">
+      <w:hyperlink w:history="1" w:anchor="_Toc132963795">
         <w:r>
           <w:rPr>
             <w:rStyle w:val="Hyperlink"/>
@@ -1586,7 +1586,7 @@
         </w:r>
         <w:r>
           <w:rPr>
-            <w:rFonts w:asciiTheme="minorHAnsi" w:eastAsiaTheme="minorEastAsia" w:hAnsiTheme="minorHAnsi" w:cstheme="minorBidi"/>
+            <w:rFonts w:asciiTheme="minorHAnsi" w:hAnsiTheme="minorHAnsi" w:eastAsiaTheme="minorEastAsia" w:cstheme="minorBidi"/>
             <w:noProof/>
             <w:spacing w:val="0"/>
             <w:sz w:val="22"/>
@@ -1655,14 +1655,14 @@
       <w:pPr>
         <w:pStyle w:val="TOC1"/>
         <w:rPr>
-          <w:rFonts w:asciiTheme="minorHAnsi" w:eastAsiaTheme="minorEastAsia" w:hAnsiTheme="minorHAnsi" w:cstheme="minorBidi"/>
+          <w:rFonts w:asciiTheme="minorHAnsi" w:hAnsiTheme="minorHAnsi" w:eastAsiaTheme="minorEastAsia" w:cstheme="minorBidi"/>
           <w:noProof/>
           <w:spacing w:val="0"/>
           <w:sz w:val="22"/>
           <w:lang w:val="en-US" w:eastAsia="en-US"/>
         </w:rPr>
       </w:pPr>
-      <w:hyperlink w:anchor="_Toc132963796" w:history="1">
+      <w:hyperlink w:history="1" w:anchor="_Toc132963796">
         <w:r>
           <w:rPr>
             <w:rStyle w:val="Hyperlink"/>
@@ -1672,7 +1672,7 @@
         </w:r>
         <w:r>
           <w:rPr>
-            <w:rFonts w:asciiTheme="minorHAnsi" w:eastAsiaTheme="minorEastAsia" w:hAnsiTheme="minorHAnsi" w:cstheme="minorBidi"/>
+            <w:rFonts w:asciiTheme="minorHAnsi" w:hAnsiTheme="minorHAnsi" w:eastAsiaTheme="minorEastAsia" w:cstheme="minorBidi"/>
             <w:noProof/>
             <w:spacing w:val="0"/>
             <w:sz w:val="22"/>
@@ -1741,14 +1741,14 @@
       <w:pPr>
         <w:pStyle w:val="TOC1"/>
         <w:rPr>
-          <w:rFonts w:asciiTheme="minorHAnsi" w:eastAsiaTheme="minorEastAsia" w:hAnsiTheme="minorHAnsi" w:cstheme="minorBidi"/>
+          <w:rFonts w:asciiTheme="minorHAnsi" w:hAnsiTheme="minorHAnsi" w:eastAsiaTheme="minorEastAsia" w:cstheme="minorBidi"/>
           <w:noProof/>
           <w:spacing w:val="0"/>
           <w:sz w:val="22"/>
           <w:lang w:val="en-US" w:eastAsia="en-US"/>
         </w:rPr>
       </w:pPr>
-      <w:hyperlink w:anchor="_Toc132963797" w:history="1">
+      <w:hyperlink w:history="1" w:anchor="_Toc132963797">
         <w:r>
           <w:rPr>
             <w:rStyle w:val="Hyperlink"/>
@@ -1758,7 +1758,7 @@
         </w:r>
         <w:r>
           <w:rPr>
-            <w:rFonts w:asciiTheme="minorHAnsi" w:eastAsiaTheme="minorEastAsia" w:hAnsiTheme="minorHAnsi" w:cstheme="minorBidi"/>
+            <w:rFonts w:asciiTheme="minorHAnsi" w:hAnsiTheme="minorHAnsi" w:eastAsiaTheme="minorEastAsia" w:cstheme="minorBidi"/>
             <w:noProof/>
             <w:spacing w:val="0"/>
             <w:sz w:val="22"/>
@@ -1850,7 +1850,7 @@
       <w:pPr>
         <w:pStyle w:val="Heading1"/>
       </w:pPr>
-      <w:bookmarkStart w:id="1" w:name="_Toc132963779"/>
+      <w:bookmarkStart w:name="_Toc132963779" w:id="1"/>
       <w:r>
         <w:lastRenderedPageBreak/>
         <w:t>Увод</w:t>
@@ -1939,8 +1939,8 @@
       <w:pPr>
         <w:pStyle w:val="Heading1"/>
       </w:pPr>
-      <w:bookmarkStart w:id="2" w:name="_Цели_и_обхват"/>
-      <w:bookmarkStart w:id="3" w:name="_Toc132963780"/>
+      <w:bookmarkStart w:name="_Цели_и_обхват" w:id="2"/>
+      <w:bookmarkStart w:name="_Toc132963780" w:id="3"/>
       <w:bookmarkEnd w:id="2"/>
       <w:r>
         <w:t>Цели и обхват на софтуерното приложение</w:t>
@@ -2062,7 +2062,7 @@
       <w:pPr>
         <w:pStyle w:val="Heading1"/>
       </w:pPr>
-      <w:bookmarkStart w:id="4" w:name="_Toc132963781"/>
+      <w:bookmarkStart w:name="_Toc132963781" w:id="4"/>
       <w:r>
         <w:lastRenderedPageBreak/>
         <w:t>Анализ</w:t>
@@ -2079,8 +2079,8 @@
       <w:pPr>
         <w:pStyle w:val="Heading2"/>
       </w:pPr>
-      <w:bookmarkStart w:id="5" w:name="_Потребителски_изисквания_и"/>
-      <w:bookmarkStart w:id="6" w:name="_Toc132963782"/>
+      <w:bookmarkStart w:name="_Потребителски_изисквания_и" w:id="5"/>
+      <w:bookmarkStart w:name="_Toc132963782" w:id="6"/>
       <w:bookmarkEnd w:id="5"/>
       <w:r>
         <w:t>Потребителски изисквания и р</w:t>
@@ -2325,7 +2325,7 @@
         <w:rPr>
           <w:lang w:val="en-US"/>
         </w:rPr>
-        <w:t>Потребителят влиза в сайта и има две опции да си направи акаунт/да се впише в съществуващ акаунт</w:t>
+        <w:t>Потребителят</w:t>
       </w:r>
       <w:r>
         <w:rPr>
@@ -2334,22 +2334,251 @@
         <w:t xml:space="preserve"> </w:t>
       </w:r>
       <w:r>
-        <w:t xml:space="preserve">или да разгледа продуктите. Ако вписаните данни за акаунта са грешни се показва на екрана, че има входяща грешка. Ако не са грешни и всичко е наред потребителя се вписва успешно в акаунта си след като е удобрена паролата му </w:t>
-      </w:r>
-      <w:r>
-        <w:lastRenderedPageBreak/>
+        <w:rPr>
+          <w:lang w:val="en-US"/>
+        </w:rPr>
+        <w:t>влиза</w:t>
+      </w:r>
+      <w:r>
+        <w:rPr>
+          <w:lang w:val="en-US"/>
+        </w:rPr>
+        <w:t xml:space="preserve"> в </w:t>
+      </w:r>
+      <w:r>
+        <w:rPr>
+          <w:lang w:val="en-US"/>
+        </w:rPr>
+        <w:t>сайта</w:t>
+      </w:r>
+      <w:r>
+        <w:rPr>
+          <w:lang w:val="en-US"/>
+        </w:rPr>
+        <w:t xml:space="preserve"> и </w:t>
+      </w:r>
+      <w:r>
+        <w:rPr>
+          <w:lang w:val="en-US"/>
+        </w:rPr>
+        <w:t>има</w:t>
+      </w:r>
+      <w:r>
+        <w:rPr>
+          <w:lang w:val="en-US"/>
+        </w:rPr>
+        <w:t xml:space="preserve"> </w:t>
+      </w:r>
+      <w:r>
+        <w:rPr>
+          <w:lang w:val="en-US"/>
+        </w:rPr>
+        <w:t>две</w:t>
+      </w:r>
+      <w:r>
+        <w:rPr>
+          <w:lang w:val="en-US"/>
+        </w:rPr>
+        <w:t xml:space="preserve"> </w:t>
+      </w:r>
+      <w:r>
+        <w:rPr>
+          <w:lang w:val="en-US"/>
+        </w:rPr>
+        <w:t>опции</w:t>
+      </w:r>
+      <w:r>
+        <w:rPr>
+          <w:lang w:val="en-US"/>
+        </w:rPr>
+        <w:t xml:space="preserve"> да </w:t>
+      </w:r>
+      <w:r>
+        <w:rPr>
+          <w:lang w:val="en-US"/>
+        </w:rPr>
+        <w:t>си</w:t>
+      </w:r>
+      <w:r>
+        <w:rPr>
+          <w:lang w:val="en-US"/>
+        </w:rPr>
+        <w:t xml:space="preserve"> </w:t>
+      </w:r>
+      <w:r>
+        <w:rPr>
+          <w:lang w:val="en-US"/>
+        </w:rPr>
+        <w:t>направи</w:t>
+      </w:r>
+      <w:r>
+        <w:rPr>
+          <w:lang w:val="en-US"/>
+        </w:rPr>
+        <w:t xml:space="preserve"> </w:t>
+      </w:r>
+      <w:r>
+        <w:rPr>
+          <w:lang w:val="en-US"/>
+        </w:rPr>
+        <w:t>акаунт</w:t>
+      </w:r>
+      <w:r>
+        <w:rPr>
+          <w:lang w:val="en-US"/>
+        </w:rPr>
+        <w:t xml:space="preserve">/да се </w:t>
+      </w:r>
+      <w:r>
+        <w:rPr>
+          <w:lang w:val="en-US"/>
+        </w:rPr>
+        <w:t>впише</w:t>
+      </w:r>
+      <w:r>
+        <w:rPr>
+          <w:lang w:val="en-US"/>
+        </w:rPr>
+        <w:t xml:space="preserve"> в </w:t>
+      </w:r>
+      <w:r>
+        <w:rPr>
+          <w:lang w:val="en-US"/>
+        </w:rPr>
+        <w:t>съществуващ</w:t>
+      </w:r>
+      <w:r>
+        <w:rPr>
+          <w:lang w:val="en-US"/>
+        </w:rPr>
+        <w:t xml:space="preserve"> </w:t>
+      </w:r>
+      <w:r>
+        <w:rPr>
+          <w:lang w:val="en-US"/>
+        </w:rPr>
+        <w:t>акаунт</w:t>
+      </w:r>
+      <w:r>
+        <w:rPr>
+          <w:lang w:val="en-US"/>
+        </w:rPr>
+        <w:t xml:space="preserve"> </w:t>
+      </w:r>
+      <w:r>
+        <w:rPr/>
+        <w:t xml:space="preserve">или да разгледа продуктите. Ако вписаните данни за акаунта са </w:t>
+      </w:r>
+      <w:r>
+        <w:rPr/>
+        <w:t>грешни</w:t>
+      </w:r>
+      <w:r>
+        <w:rPr/>
+        <w:t>q</w:t>
+      </w:r>
+      <w:r>
+        <w:rPr/>
+        <w:t xml:space="preserve"> се показва на екрана, че има входяща грешка. Ако не са грешни и всичко е </w:t>
+      </w:r>
+      <w:r>
+        <w:rPr/>
+        <w:t>наред</w:t>
+      </w:r>
+      <w:r>
+        <w:rPr/>
+        <w:t>q</w:t>
+      </w:r>
+      <w:r>
+        <w:rPr/>
+        <w:t xml:space="preserve"> потребителя</w:t>
+      </w:r>
+      <w:r>
+        <w:rPr/>
+        <w:t>т</w:t>
+      </w:r>
+      <w:r>
+        <w:rPr/>
+        <w:t xml:space="preserve"> се вписва успешно в акаунта си</w:t>
+      </w:r>
+      <w:r>
+        <w:rPr/>
+        <w:t>,</w:t>
+      </w:r>
+      <w:r>
+        <w:rPr/>
+        <w:t xml:space="preserve"> след като е </w:t>
+      </w:r>
+      <w:r>
+        <w:rPr/>
+        <w:t>о</w:t>
+      </w:r>
+      <w:r>
+        <w:rPr/>
+        <w:t xml:space="preserve">добрена паролата му </w:t>
+      </w:r>
+      <w:r>
+        <w:rPr/>
         <w:t>автоматично за конкретния акаунт. След когато един потребител се е вписал в акаунта си той може да разглежда пак продуктите, но този път да използва функции, които анонимните потребители не могат. А те са ползване на код за отстъпка, промяна на потребителската информация на конкретния акаунт и изпращане на отзиви за определени продукти</w:t>
       </w:r>
       <w:r>
-        <w:t xml:space="preserve"> като отзивите се съхрянават в база данни и оценката, която прати потребител за определен продукт се добавя към другите оценки от 1-5 от другите потребители и накрая се прави средноаритметично на тези оценки и се записват в базата данни за конкретния продукт</w:t>
-      </w:r>
-      <w:r>
-        <w:t>. Администратора за да използва функционалстите си като такъв трябва да се впише в акаунта си с правилната парола и имейл. За него ще има управляващ панел, който се показва само на администратора. От там той ще може да добавя, актуализира, изтрива потребители, както и да променя или въ</w:t>
-      </w:r>
-      <w:r>
+        <w:rPr/>
+        <w:t>,</w:t>
+      </w:r>
+      <w:r>
+        <w:rPr/>
+        <w:t xml:space="preserve"> като отзивите се съхр</w:t>
+      </w:r>
+      <w:r>
+        <w:rPr/>
+        <w:t>а</w:t>
+      </w:r>
+      <w:r>
+        <w:rPr/>
+        <w:t>н</w:t>
+      </w:r>
+      <w:r>
+        <w:rPr/>
+        <w:t>я</w:t>
+      </w:r>
+      <w:r>
+        <w:rPr/>
+        <w:t>ват в база данни и оценката, която прати потребител за определен продукт се добавя към другите оценки от 1-5 от другите потребители и накрая се прави средноаритметично на тези оценки и се записват в базата данни за конкретния продукт</w:t>
+      </w:r>
+      <w:r>
+        <w:rPr/>
+        <w:t>. Администратор</w:t>
+      </w:r>
+      <w:r>
+        <w:rPr/>
+        <w:t>ът,</w:t>
+      </w:r>
+      <w:r>
+        <w:rPr/>
+        <w:t xml:space="preserve"> за да използва </w:t>
+      </w:r>
+      <w:r>
+        <w:rPr/>
+        <w:t>функционал</w:t>
+      </w:r>
+      <w:r>
+        <w:rPr/>
+        <w:t>нос</w:t>
+      </w:r>
+      <w:r>
+        <w:rPr/>
+        <w:t>тит</w:t>
+      </w:r>
+      <w:r>
+        <w:rPr/>
+        <w:t>е си като такъв трябва да се впише в акаунта си с правилната парола и имейл. За него ще има управляващ панел, който се показва само на администратора. От там той ще може да добавя, актуализира, изтрива потребители, както и да променя или въ</w:t>
+      </w:r>
+      <w:r>
+        <w:rPr/>
         <w:t>злага</w:t>
       </w:r>
       <w:r>
+        <w:rPr/>
         <w:t xml:space="preserve"> потребителски роли ако е нужно.</w:t>
       </w:r>
     </w:p>
@@ -2362,8 +2591,8 @@
       <w:pPr>
         <w:pStyle w:val="Heading2"/>
       </w:pPr>
-      <w:bookmarkStart w:id="7" w:name="_Примерен_потребителски_интерфейс"/>
-      <w:bookmarkStart w:id="8" w:name="_Toc132963783"/>
+      <w:bookmarkStart w:name="_Примерен_потребителски_интерфейс" w:id="7"/>
+      <w:bookmarkStart w:name="_Toc132963783" w:id="8"/>
       <w:bookmarkEnd w:id="7"/>
       <w:r>
         <w:t xml:space="preserve">Примерен </w:t>
@@ -2522,9 +2751,11 @@
         <w:ind w:firstLine="0"/>
       </w:pPr>
       <w:r>
+        <w:rPr/>
         <w:t>Страница на продуктите - т</w:t>
       </w:r>
       <w:r>
+        <w:rPr/>
         <w:t>ук гамата е същата черно с бяло като началната страница.</w:t>
       </w:r>
       <w:r>
@@ -2534,7 +2765,40 @@
         <w:t xml:space="preserve"> </w:t>
       </w:r>
       <w:r>
-        <w:t>Като продуктите са прозрачен фон за да може да ако има този стил и вид на уеб страницата, прави го и по изчистено.</w:t>
+        <w:rPr/>
+        <w:t>Като продуктите са прозрачен фон</w:t>
+      </w:r>
+      <w:r>
+        <w:rPr/>
+        <w:t>,</w:t>
+      </w:r>
+      <w:r>
+        <w:rPr/>
+        <w:t xml:space="preserve"> за да може</w:t>
+      </w:r>
+      <w:r>
+        <w:rPr/>
+        <w:t>,</w:t>
+      </w:r>
+      <w:r>
+        <w:rPr/>
+        <w:t xml:space="preserve"> ако има този стил и вид на уеб страницата, </w:t>
+      </w:r>
+      <w:r>
+        <w:rPr/>
+        <w:t>да го направи</w:t>
+      </w:r>
+      <w:r>
+        <w:rPr/>
+        <w:t xml:space="preserve"> и по</w:t>
+      </w:r>
+      <w:r>
+        <w:rPr/>
+        <w:t>-</w:t>
+      </w:r>
+      <w:r>
+        <w:rPr/>
+        <w:t>изчистено.</w:t>
       </w:r>
     </w:p>
     <w:p>
@@ -2596,12 +2860,31 @@
         <w:ind w:firstLine="0"/>
       </w:pPr>
       <w:r>
+        <w:rPr/>
         <w:t>Продуктова страница -</w:t>
       </w:r>
       <w:r>
-        <w:t xml:space="preserve"> отново гамата е също черно с бяло за да е свързано с другите страници за да може да изглежда, че са св</w:t>
-      </w:r>
-      <w:r>
+        <w:rPr/>
+        <w:t xml:space="preserve"> отново гамата е също черно с бяло</w:t>
+      </w:r>
+      <w:r>
+        <w:rPr/>
+        <w:t>,</w:t>
+      </w:r>
+      <w:r>
+        <w:rPr/>
+        <w:t xml:space="preserve"> за да е свързано с другите страници</w:t>
+      </w:r>
+      <w:r>
+        <w:rPr/>
+        <w:t>,</w:t>
+      </w:r>
+      <w:r>
+        <w:rPr/>
+        <w:t xml:space="preserve"> за да може да изглежда, че са св</w:t>
+      </w:r>
+      <w:r>
+        <w:rPr/>
         <w:t>ързани тези страници в едно цяло. И цената е подчертана с по-тежък фон, за да може да контрастира от другите данни. Използвам за показването на рейтинга звезда.</w:t>
       </w:r>
     </w:p>
@@ -2609,8 +2892,8 @@
       <w:pPr>
         <w:pStyle w:val="Heading2"/>
       </w:pPr>
-      <w:bookmarkStart w:id="9" w:name="_Диаграми_на_анализа"/>
-      <w:bookmarkStart w:id="10" w:name="_Toc132963784"/>
+      <w:bookmarkStart w:name="_Диаграми_на_анализа" w:id="9"/>
+      <w:bookmarkStart w:name="_Toc132963784" w:id="10"/>
       <w:bookmarkEnd w:id="9"/>
       <w:r>
         <w:lastRenderedPageBreak/>
@@ -2719,6 +3002,7 @@
         </w:rPr>
       </w:pPr>
       <w:r>
+        <w:rPr/>
         <w:t xml:space="preserve">Таблица </w:t>
       </w:r>
       <w:r>
@@ -2728,6 +3012,7 @@
         <w:t xml:space="preserve">“Users” </w:t>
       </w:r>
       <w:r>
+        <w:rPr/>
         <w:t>е с връзка едно към много с таблица</w:t>
       </w:r>
       <w:r>
@@ -2749,10 +3034,40 @@
         <w:t>”</w:t>
       </w:r>
       <w:r>
+        <w:rPr/>
         <w:t>, защото</w:t>
       </w:r>
       <w:r>
-        <w:t xml:space="preserve"> всеки потребител може да има повече от една роля, докато една роля предналижи само на един потребител</w:t>
+        <w:rPr/>
+        <w:t xml:space="preserve"> всеки потребител може да има повече от една роля, докато една роля пр</w:t>
+      </w:r>
+      <w:r>
+        <w:rPr/>
+        <w:t>и</w:t>
+      </w:r>
+      <w:r>
+        <w:rPr/>
+        <w:t>на</w:t>
+      </w:r>
+      <w:r>
+        <w:rPr/>
+        <w:t>д</w:t>
+      </w:r>
+      <w:r>
+        <w:rPr/>
+        <w:t>л</w:t>
+      </w:r>
+      <w:r>
+        <w:rPr/>
+        <w:t>е</w:t>
+      </w:r>
+      <w:r>
+        <w:rPr/>
+        <w:t>жи само на един потребител</w:t>
+      </w:r>
+      <w:r>
+        <w:rPr/>
+        <w:t>,</w:t>
       </w:r>
       <w:r>
         <w:rPr>
@@ -2761,39 +3076,105 @@
         <w:t xml:space="preserve"> </w:t>
       </w:r>
       <w:r>
-        <w:t>като са свързани с междинна таблица, където се взимат индентификацио</w:t>
-      </w:r>
-      <w:r>
+        <w:rPr/>
+        <w:t xml:space="preserve">като са свързани с междинна таблица, където се взимат </w:t>
+      </w:r>
+      <w:r>
+        <w:rPr/>
+        <w:t>индентификацио</w:t>
+      </w:r>
+      <w:r>
+        <w:rPr/>
         <w:t>н</w:t>
       </w:r>
       <w:r>
-        <w:t xml:space="preserve">ните им номера. Таблица </w:t>
-      </w:r>
-      <w:r>
-        <w:rPr>
-          <w:lang w:val="en-US"/>
-        </w:rPr>
-        <w:t>“ApplicationProducts”</w:t>
-      </w:r>
-      <w:r>
+        <w:rPr/>
+        <w:t>ните</w:t>
+      </w:r>
+      <w:r>
+        <w:rPr/>
+        <w:t xml:space="preserve"> им номера. Таблица </w:t>
+      </w:r>
+      <w:r>
+        <w:rPr>
+          <w:lang w:val="en-US"/>
+        </w:rPr>
+        <w:t>“</w:t>
+      </w:r>
+      <w:r>
+        <w:rPr>
+          <w:lang w:val="en-US"/>
+        </w:rPr>
+        <w:t>ApplicationProducts</w:t>
+      </w:r>
+      <w:r>
+        <w:rPr>
+          <w:lang w:val="en-US"/>
+        </w:rPr>
+        <w:t>”</w:t>
+      </w:r>
+      <w:r>
+        <w:rPr/>
         <w:t xml:space="preserve"> има връзка едно към много с таблица</w:t>
       </w:r>
       <w:r>
         <w:rPr>
           <w:lang w:val="en-US"/>
         </w:rPr>
-        <w:t xml:space="preserve"> “ProductReviews”</w:t>
-      </w:r>
-      <w:r>
-        <w:t xml:space="preserve">, защото един продукт може да има много ревюта, но ревю пренадлежи само към един продукт. Връзката е едно към много също и с таблиците </w:t>
-      </w:r>
-      <w:r>
-        <w:rPr>
-          <w:lang w:val="en-US"/>
-        </w:rPr>
-        <w:t>“ProductReviews”</w:t>
-      </w:r>
-      <w:r>
+        <w:t xml:space="preserve"> “</w:t>
+      </w:r>
+      <w:r>
+        <w:rPr>
+          <w:lang w:val="en-US"/>
+        </w:rPr>
+        <w:t>ProductReviews</w:t>
+      </w:r>
+      <w:r>
+        <w:rPr>
+          <w:lang w:val="en-US"/>
+        </w:rPr>
+        <w:t>”</w:t>
+      </w:r>
+      <w:r>
+        <w:rPr/>
+        <w:t xml:space="preserve">, защото един продукт може да има много ревюта, но ревю </w:t>
+      </w:r>
+      <w:r>
+        <w:rPr/>
+        <w:t>пр</w:t>
+      </w:r>
+      <w:r>
+        <w:rPr/>
+        <w:t>и</w:t>
+      </w:r>
+      <w:r>
+        <w:rPr/>
+        <w:t>надлежи</w:t>
+      </w:r>
+      <w:r>
+        <w:rPr/>
+        <w:t xml:space="preserve"> само към един продукт. Връзката е едно към много също и с таблиците </w:t>
+      </w:r>
+      <w:r>
+        <w:rPr>
+          <w:lang w:val="en-US"/>
+        </w:rPr>
+        <w:t>“</w:t>
+      </w:r>
+      <w:r>
+        <w:rPr>
+          <w:lang w:val="en-US"/>
+        </w:rPr>
+        <w:t>ProductReviews</w:t>
+      </w:r>
+      <w:r>
+        <w:rPr>
+          <w:lang w:val="en-US"/>
+        </w:rPr>
+        <w:t>”</w:t>
+      </w:r>
+      <w:r>
+        <w:rPr/>
         <w:t xml:space="preserve"> и</w:t>
       </w:r>
       <w:r>
@@ -2803,14 +3184,24 @@
         <w:t xml:space="preserve"> “Users”</w:t>
       </w:r>
       <w:r>
+        <w:rPr/>
         <w:t xml:space="preserve">, защото един потребител може да напише много ревюта, но едно ревю може да бъде написано само от един потребител. </w:t>
       </w:r>
       <w:r>
+        <w:rPr/>
         <w:t xml:space="preserve">Всички таблици са нормализирани </w:t>
       </w:r>
       <w:r>
-        <w:lastRenderedPageBreak/>
-        <w:t>до трета нормална форма, защото няма поле което да държи повече от една стойност, във всяка таблица има поне един първичен ключ, няма дубликирани редове, всяка колона има само една стойност за всеки ред в таблица, и всички колони са зависими към първичния ключ и не е нужно да бъдат изнесени в отделна таблица.</w:t>
+        <w:rPr/>
+        <w:t xml:space="preserve">до трета нормална форма, защото няма поле което да държи повече от една стойност, във всяка таблица има поне един първичен ключ, няма </w:t>
+      </w:r>
+      <w:r>
+        <w:rPr/>
+        <w:t>дубликирани</w:t>
+      </w:r>
+      <w:r>
+        <w:rPr/>
+        <w:t xml:space="preserve"> редове, всяка колона има само една стойност за всеки ред в таблица, и всички колони са зависими към първичния ключ и не е нужно да бъдат изнесени в отделна таблица.</w:t>
       </w:r>
     </w:p>
     <w:p/>
@@ -2901,125 +3292,292 @@
     <w:p/>
     <w:p>
       <w:r>
+        <w:rPr/>
         <w:t xml:space="preserve">Класовете - </w:t>
       </w:r>
       <w:r>
         <w:rPr>
           <w:lang w:val="en-US"/>
         </w:rPr>
-        <w:t xml:space="preserve">“CreateRoleViewModel” </w:t>
-      </w:r>
-      <w:r>
+        <w:t>“</w:t>
+      </w:r>
+      <w:r>
+        <w:rPr>
+          <w:lang w:val="en-US"/>
+        </w:rPr>
+        <w:t>CreateRoleViewModel</w:t>
+      </w:r>
+      <w:r>
+        <w:rPr>
+          <w:lang w:val="en-US"/>
+        </w:rPr>
+        <w:t xml:space="preserve">” </w:t>
+      </w:r>
+      <w:r>
+        <w:rPr/>
         <w:t xml:space="preserve">с </w:t>
       </w:r>
       <w:r>
         <w:rPr>
           <w:lang w:val="en-US"/>
         </w:rPr>
-        <w:t>“EditRoleViewModel”</w:t>
-      </w:r>
-      <w:r>
+        <w:t>“</w:t>
+      </w:r>
+      <w:r>
+        <w:rPr>
+          <w:lang w:val="en-US"/>
+        </w:rPr>
+        <w:t>EditRoleViewModel</w:t>
+      </w:r>
+      <w:r>
+        <w:rPr>
+          <w:lang w:val="en-US"/>
+        </w:rPr>
+        <w:t>”</w:t>
+      </w:r>
+      <w:r>
+        <w:rPr/>
         <w:t xml:space="preserve">, </w:t>
       </w:r>
       <w:r>
         <w:rPr>
           <w:lang w:val="en-US"/>
         </w:rPr>
-        <w:t xml:space="preserve">“EditUserViewModel” </w:t>
-      </w:r>
-      <w:r>
+        <w:t>“</w:t>
+      </w:r>
+      <w:r>
+        <w:rPr>
+          <w:lang w:val="en-US"/>
+        </w:rPr>
+        <w:t>EditUserViewModel</w:t>
+      </w:r>
+      <w:r>
+        <w:rPr>
+          <w:lang w:val="en-US"/>
+        </w:rPr>
+        <w:t xml:space="preserve">” </w:t>
+      </w:r>
+      <w:r>
+        <w:rPr/>
         <w:t xml:space="preserve">с </w:t>
       </w:r>
       <w:r>
         <w:rPr>
           <w:lang w:val="en-US"/>
         </w:rPr>
-        <w:t xml:space="preserve">“UserRoleViewModel” </w:t>
-      </w:r>
-      <w:r>
+        <w:t>“</w:t>
+      </w:r>
+      <w:r>
+        <w:rPr>
+          <w:lang w:val="en-US"/>
+        </w:rPr>
+        <w:t>UserRoleViewModel</w:t>
+      </w:r>
+      <w:r>
+        <w:rPr>
+          <w:lang w:val="en-US"/>
+        </w:rPr>
+        <w:t xml:space="preserve">” </w:t>
+      </w:r>
+      <w:r>
+        <w:rPr/>
         <w:t xml:space="preserve">и </w:t>
       </w:r>
       <w:r>
         <w:rPr>
           <w:lang w:val="en-US"/>
         </w:rPr>
-        <w:t xml:space="preserve">“ProductsViewModel” </w:t>
-      </w:r>
-      <w:r>
+        <w:t>“</w:t>
+      </w:r>
+      <w:r>
+        <w:rPr>
+          <w:lang w:val="en-US"/>
+        </w:rPr>
+        <w:t>ProductsViewModel</w:t>
+      </w:r>
+      <w:r>
+        <w:rPr>
+          <w:lang w:val="en-US"/>
+        </w:rPr>
+        <w:t xml:space="preserve">” </w:t>
+      </w:r>
+      <w:r>
+        <w:rPr/>
         <w:t xml:space="preserve">с </w:t>
       </w:r>
       <w:r>
         <w:rPr>
           <w:lang w:val="en-US"/>
         </w:rPr>
-        <w:t>“ProductReview”</w:t>
-      </w:r>
-      <w:r>
+        <w:t>“</w:t>
+      </w:r>
+      <w:r>
+        <w:rPr>
+          <w:lang w:val="en-US"/>
+        </w:rPr>
+        <w:t>ProductReview</w:t>
+      </w:r>
+      <w:r>
+        <w:rPr>
+          <w:lang w:val="en-US"/>
+        </w:rPr>
+        <w:t>”</w:t>
+      </w:r>
+      <w:r>
+        <w:rPr/>
         <w:t xml:space="preserve"> са с връзка едно към много, защото</w:t>
       </w:r>
       <w:r>
+        <w:rPr/>
         <w:t xml:space="preserve"> единичен </w:t>
       </w:r>
       <w:r>
         <w:rPr>
           <w:lang w:val="en-US"/>
         </w:rPr>
-        <w:t xml:space="preserve">“CreateRoleViewModel” </w:t>
-      </w:r>
-      <w:r>
+        <w:t>“</w:t>
+      </w:r>
+      <w:r>
+        <w:rPr>
+          <w:lang w:val="en-US"/>
+        </w:rPr>
+        <w:t>CreateRoleViewModel</w:t>
+      </w:r>
+      <w:r>
+        <w:rPr>
+          <w:lang w:val="en-US"/>
+        </w:rPr>
+        <w:t xml:space="preserve">” </w:t>
+      </w:r>
+      <w:r>
+        <w:rPr/>
         <w:t xml:space="preserve">клас може да бъде асоцииран с няколко </w:t>
       </w:r>
       <w:r>
         <w:rPr>
           <w:lang w:val="en-US"/>
         </w:rPr>
-        <w:t xml:space="preserve">“EditRoleViewModel” </w:t>
-      </w:r>
-      <w:r>
+        <w:t>“</w:t>
+      </w:r>
+      <w:r>
+        <w:rPr>
+          <w:lang w:val="en-US"/>
+        </w:rPr>
+        <w:t>EditRoleViewModel</w:t>
+      </w:r>
+      <w:r>
+        <w:rPr>
+          <w:lang w:val="en-US"/>
+        </w:rPr>
+        <w:t xml:space="preserve">” </w:t>
+      </w:r>
+      <w:r>
+        <w:rPr/>
         <w:t xml:space="preserve">класа. Единичен </w:t>
       </w:r>
       <w:r>
         <w:rPr>
           <w:lang w:val="en-US"/>
         </w:rPr>
-        <w:t>“EditUserViewModel”</w:t>
-      </w:r>
-      <w:r>
+        <w:t>“</w:t>
+      </w:r>
+      <w:r>
+        <w:rPr>
+          <w:lang w:val="en-US"/>
+        </w:rPr>
+        <w:t>EditUserViewModel</w:t>
+      </w:r>
+      <w:r>
+        <w:rPr>
+          <w:lang w:val="en-US"/>
+        </w:rPr>
+        <w:t>”</w:t>
+      </w:r>
+      <w:r>
+        <w:rPr/>
         <w:t xml:space="preserve"> клас може да бъде също асоцииран с няколко </w:t>
       </w:r>
       <w:r>
         <w:rPr>
           <w:lang w:val="en-US"/>
         </w:rPr>
-        <w:t xml:space="preserve">“UserRoleViewModel” </w:t>
-      </w:r>
-      <w:r>
+        <w:t>“</w:t>
+      </w:r>
+      <w:r>
+        <w:rPr>
+          <w:lang w:val="en-US"/>
+        </w:rPr>
+        <w:t>UserRoleViewModel</w:t>
+      </w:r>
+      <w:r>
+        <w:rPr>
+          <w:lang w:val="en-US"/>
+        </w:rPr>
+        <w:t xml:space="preserve">” </w:t>
+      </w:r>
+      <w:r>
+        <w:rPr/>
         <w:t xml:space="preserve">класа. И същото се отнася за </w:t>
       </w:r>
       <w:r>
         <w:rPr>
           <w:lang w:val="en-US"/>
         </w:rPr>
-        <w:t xml:space="preserve">“ProductsViewModel” </w:t>
-      </w:r>
-      <w:r>
+        <w:t>“</w:t>
+      </w:r>
+      <w:r>
+        <w:rPr>
+          <w:lang w:val="en-US"/>
+        </w:rPr>
+        <w:t>ProductsViewModel</w:t>
+      </w:r>
+      <w:r>
+        <w:rPr>
+          <w:lang w:val="en-US"/>
+        </w:rPr>
+        <w:t xml:space="preserve">” </w:t>
+      </w:r>
+      <w:r>
+        <w:rPr/>
         <w:t xml:space="preserve">клас може да бъде асоцииран </w:t>
       </w:r>
       <w:r>
-        <w:lastRenderedPageBreak/>
+        <w:rPr/>
         <w:t xml:space="preserve">с няколко </w:t>
       </w:r>
       <w:r>
         <w:rPr>
           <w:lang w:val="en-US"/>
         </w:rPr>
-        <w:t>“ProductReview”</w:t>
-      </w:r>
-      <w:r>
+        <w:t>“</w:t>
+      </w:r>
+      <w:r>
+        <w:rPr>
+          <w:lang w:val="en-US"/>
+        </w:rPr>
+        <w:t>ProductReview</w:t>
+      </w:r>
+      <w:r>
+        <w:rPr>
+          <w:lang w:val="en-US"/>
+        </w:rPr>
+        <w:t>”</w:t>
+      </w:r>
+      <w:r>
+        <w:rPr/>
         <w:t xml:space="preserve"> класа.</w:t>
       </w:r>
       <w:r>
-        <w:t xml:space="preserve"> Всички полета са с плюс, защото са публични.</w:t>
+        <w:rPr/>
+        <w:t xml:space="preserve"> Всички полета са с плюс</w:t>
+      </w:r>
+      <w:r>
+        <w:rPr/>
+        <w:t xml:space="preserve"> (+)</w:t>
+      </w:r>
+      <w:r>
+        <w:rPr/>
+        <w:t>, защото са публични.</w:t>
       </w:r>
     </w:p>
     <w:p/>
@@ -3122,15 +3680,48 @@
         </w:rPr>
       </w:pPr>
       <w:r>
-        <w:t>Първа стъпка на потребителя е да се впише. Втора спъка е да отвори страницата за продукти и ако си хареса някой продукт да кликне на него. След това ще се отвори страница с избрания продукт. И от там вече може да прилага код за отстъпка ако той е валиден и написан правилно и да изпрати обратна връзка за продукта.</w:t>
+        <w:rPr/>
+        <w:t>Първа стъпка на потребителя е да се впише. Втора с</w:t>
+      </w:r>
+      <w:r>
+        <w:rPr/>
+        <w:t>т</w:t>
+      </w:r>
+      <w:r>
+        <w:rPr/>
+        <w:t>ъ</w:t>
+      </w:r>
+      <w:r>
+        <w:rPr/>
+        <w:t>п</w:t>
+      </w:r>
+      <w:r>
+        <w:rPr/>
+        <w:t>ка е да отвори страницата за продукти и ако си хареса някой продукт</w:t>
+      </w:r>
+      <w:r>
+        <w:rPr/>
+        <w:t>,</w:t>
+      </w:r>
+      <w:r>
+        <w:rPr/>
+        <w:t xml:space="preserve"> да кликне на него. След това ще се отвори страница с избрания продукт. И от там вече може да прилага код за отстъпка</w:t>
+      </w:r>
+      <w:r>
+        <w:rPr/>
+        <w:t>,</w:t>
+      </w:r>
+      <w:r>
+        <w:rPr/>
+        <w:t xml:space="preserve"> ако той е валиден и написан правилно и да изпрати обратна връзка за продукта.</w:t>
       </w:r>
     </w:p>
     <w:p>
       <w:pPr>
         <w:pStyle w:val="Heading2"/>
       </w:pPr>
-      <w:bookmarkStart w:id="11" w:name="_Модел_на_съдържанието"/>
-      <w:bookmarkStart w:id="12" w:name="_Toc132963785"/>
+      <w:bookmarkStart w:name="_Модел_на_съдържанието" w:id="11"/>
+      <w:bookmarkStart w:name="_Toc132963785" w:id="12"/>
       <w:bookmarkEnd w:id="11"/>
       <w:r>
         <w:t>Модел</w:t>
@@ -3205,8 +3796,8 @@
       <w:pPr>
         <w:pStyle w:val="Heading1"/>
       </w:pPr>
-      <w:bookmarkStart w:id="13" w:name="_Дизайн"/>
-      <w:bookmarkStart w:id="14" w:name="_Toc132963786"/>
+      <w:bookmarkStart w:name="_Дизайн" w:id="13"/>
+      <w:bookmarkStart w:name="_Toc132963786" w:id="14"/>
       <w:bookmarkEnd w:id="13"/>
       <w:r>
         <w:lastRenderedPageBreak/>
@@ -3219,6 +3810,7 @@
         <w:ind w:firstLine="432"/>
       </w:pPr>
       <w:r>
+        <w:rPr/>
         <w:t xml:space="preserve">Избрал съм да работя със софтуерната платформа </w:t>
       </w:r>
       <w:r>
@@ -3228,6 +3820,7 @@
         <w:t>“</w:t>
       </w:r>
       <w:r>
+        <w:rPr/>
         <w:t>.NET</w:t>
       </w:r>
       <w:r>
@@ -3237,7 +3830,16 @@
         <w:t>”</w:t>
       </w:r>
       <w:r>
-        <w:t xml:space="preserve">, защото тя е широко използвана, здрава и ми позволява да разработвам мащабируеми и надеждни софтуерни приложения. Платформата </w:t>
+        <w:rPr/>
+        <w:t xml:space="preserve">, защото тя е широко използвана, здрава и ми позволява да разработвам </w:t>
+      </w:r>
+      <w:r>
+        <w:rPr/>
+        <w:t>мащабируеми</w:t>
+      </w:r>
+      <w:r>
+        <w:rPr/>
+        <w:t xml:space="preserve"> и надеждни софтуерни приложения. Платформата </w:t>
       </w:r>
       <w:r>
         <w:rPr>
@@ -3246,6 +3848,7 @@
         <w:t>“</w:t>
       </w:r>
       <w:r>
+        <w:rPr/>
         <w:t>.NET</w:t>
       </w:r>
       <w:r>
@@ -3255,6 +3858,7 @@
         <w:t>”</w:t>
       </w:r>
       <w:r>
+        <w:rPr/>
         <w:t xml:space="preserve"> предлага богат набор от библиотеки, инструменти и </w:t>
       </w:r>
       <w:r>
@@ -3264,6 +3868,7 @@
         <w:t>“</w:t>
       </w:r>
       <w:r>
+        <w:rPr/>
         <w:t>API-та</w:t>
       </w:r>
       <w:r>
@@ -3273,6 +3878,7 @@
         <w:t>”</w:t>
       </w:r>
       <w:r>
+        <w:rPr/>
         <w:t xml:space="preserve">, които ми помагат да увелича продуктивността си и да намаля времето за разработка. Като разработчик оценявам гъвкавостта и леснотата на употреба на </w:t>
       </w:r>
       <w:r>
@@ -3282,6 +3888,7 @@
         <w:t>“</w:t>
       </w:r>
       <w:r>
+        <w:rPr/>
         <w:t>.NET</w:t>
       </w:r>
       <w:r>
@@ -3291,13 +3898,16 @@
         <w:t>”</w:t>
       </w:r>
       <w:r>
+        <w:rPr/>
         <w:t>, което ми позволява лесно да изградя уеб, десктоп и мобилни приложения, използвайки общ език и среда</w:t>
       </w:r>
       <w:r>
+        <w:rPr/>
         <w:t xml:space="preserve"> за разработка</w:t>
       </w:r>
       <w:r>
-        <w:t xml:space="preserve">. Освен това, платформата </w:t>
+        <w:rPr/>
+        <w:t xml:space="preserve">. Освен това платформата </w:t>
       </w:r>
       <w:r>
         <w:rPr>
@@ -3306,6 +3916,7 @@
         <w:t>“</w:t>
       </w:r>
       <w:r>
+        <w:rPr/>
         <w:t>.NET</w:t>
       </w:r>
       <w:r>
@@ -3315,6 +3926,7 @@
         <w:t>”</w:t>
       </w:r>
       <w:r>
+        <w:rPr/>
         <w:t xml:space="preserve"> има голяма и активна общност от разработчици, което означава, че лесно мога да намеря поддръжка, ресурси и най-добри практики, за да постигна успех в моите проекти.</w:t>
       </w:r>
     </w:p>
@@ -3603,7 +4215,20 @@
         </w:rPr>
       </w:pPr>
       <w:r>
-        <w:t>Потребителя може да създаде акаунт и може да преглежда детайли по него и да изпраща ревюта за определения продукт</w:t>
+        <w:rPr/>
+        <w:t>Потребителя</w:t>
+      </w:r>
+      <w:r>
+        <w:rPr/>
+        <w:t>т</w:t>
+      </w:r>
+      <w:r>
+        <w:rPr/>
+        <w:t xml:space="preserve"> може да създаде акаунт и може да преглежда детайли по него и да изпраща ревюта за определения продукт</w:t>
+      </w:r>
+      <w:r>
+        <w:rPr/>
+        <w:t>,</w:t>
       </w:r>
       <w:r>
         <w:rPr>
@@ -3612,7 +4237,16 @@
         <w:t xml:space="preserve"> </w:t>
       </w:r>
       <w:r>
-        <w:t>като взима номера на артикула за да може да се запази в базата данни.</w:t>
+        <w:rPr/>
+        <w:t>като взима номера на артикула</w:t>
+      </w:r>
+      <w:r>
+        <w:rPr/>
+        <w:t>,</w:t>
+      </w:r>
+      <w:r>
+        <w:rPr/>
+        <w:t xml:space="preserve"> за да може да се запази в базата данни.</w:t>
       </w:r>
     </w:p>
     <w:p>
@@ -7182,7 +7816,7 @@
       <w:pPr>
         <w:pStyle w:val="Heading2"/>
       </w:pPr>
-      <w:bookmarkStart w:id="15" w:name="_Toc132963787"/>
+      <w:bookmarkStart w:name="_Toc132963787" w:id="15"/>
       <w:r>
         <w:t xml:space="preserve">Реализация на </w:t>
       </w:r>
@@ -7196,21 +7830,45 @@
     </w:p>
     <w:p>
       <w:r>
+        <w:rPr/>
         <w:t>Използвам</w:t>
       </w:r>
       <w:r>
         <w:rPr>
           <w:lang w:val="en-US"/>
         </w:rPr>
-        <w:t xml:space="preserve"> “MVC” (Model View Controler)</w:t>
-      </w:r>
-      <w:r>
-        <w:t xml:space="preserve"> архитерктура за приложението за продажби.</w:t>
-      </w:r>
-      <w:r>
+        <w:t xml:space="preserve"> “MVC” (Model View </w:t>
+      </w:r>
+      <w:r>
+        <w:rPr>
+          <w:lang w:val="en-US"/>
+        </w:rPr>
+        <w:t>Controler</w:t>
+      </w:r>
+      <w:r>
+        <w:rPr>
+          <w:lang w:val="en-US"/>
+        </w:rPr>
+        <w:t>)</w:t>
+      </w:r>
+      <w:r>
+        <w:rPr/>
         <w:t xml:space="preserve"> </w:t>
       </w:r>
       <w:r>
+        <w:rPr/>
+        <w:t>архитектура</w:t>
+      </w:r>
+      <w:r>
+        <w:rPr/>
+        <w:t xml:space="preserve"> за приложението за продажби.</w:t>
+      </w:r>
+      <w:r>
+        <w:rPr/>
+        <w:t xml:space="preserve"> </w:t>
+      </w:r>
+      <w:r>
+        <w:rPr/>
         <w:t xml:space="preserve">Като </w:t>
       </w:r>
       <w:r>
@@ -7220,6 +7878,7 @@
         <w:t>“</w:t>
       </w:r>
       <w:r>
+        <w:rPr/>
         <w:t>MVC</w:t>
       </w:r>
       <w:r>
@@ -7229,6 +7888,7 @@
         <w:t>”</w:t>
       </w:r>
       <w:r>
+        <w:rPr/>
         <w:t xml:space="preserve"> е модел за проектиране, който разделя логиката на приложението на три компонента: модел, изглед и контролер. Слоят за данни в </w:t>
       </w:r>
       <w:r>
@@ -7238,7 +7898,16 @@
         <w:t>“</w:t>
       </w:r>
       <w:r>
-        <w:t>ASP.NET Core MVC</w:t>
+        <w:rPr/>
+        <w:t xml:space="preserve">ASP.NET </w:t>
+      </w:r>
+      <w:r>
+        <w:rPr/>
+        <w:t>Core</w:t>
+      </w:r>
+      <w:r>
+        <w:rPr/>
+        <w:t xml:space="preserve"> MVC</w:t>
       </w:r>
       <w:r>
         <w:rPr>
@@ -7247,6 +7916,7 @@
         <w:t>”</w:t>
       </w:r>
       <w:r>
+        <w:rPr/>
         <w:t xml:space="preserve"> приложение обикновено използва </w:t>
       </w:r>
       <w:r>
@@ -7256,6 +7926,7 @@
         <w:t>“</w:t>
       </w:r>
       <w:r>
+        <w:rPr/>
         <w:t>ORM</w:t>
       </w:r>
       <w:r>
@@ -7265,6 +7936,7 @@
         <w:t>”</w:t>
       </w:r>
       <w:r>
+        <w:rPr/>
         <w:t xml:space="preserve"> рамка като</w:t>
       </w:r>
       <w:r>
@@ -7274,7 +7946,20 @@
         <w:t>”</w:t>
       </w:r>
       <w:r>
-        <w:t xml:space="preserve"> Entity Framework Core</w:t>
+        <w:rPr/>
+        <w:t xml:space="preserve"> </w:t>
+      </w:r>
+      <w:r>
+        <w:rPr/>
+        <w:t>Entity</w:t>
+      </w:r>
+      <w:r>
+        <w:rPr/>
+        <w:t xml:space="preserve"> Framework </w:t>
+      </w:r>
+      <w:r>
+        <w:rPr/>
+        <w:t>Core</w:t>
       </w:r>
       <w:r>
         <w:rPr>
@@ -7283,6 +7968,7 @@
         <w:t>”</w:t>
       </w:r>
       <w:r>
+        <w:rPr/>
         <w:t xml:space="preserve"> за взаимодействие с базата данни.</w:t>
       </w:r>
       <w:r>
@@ -7292,13 +7978,32 @@
         <w:t xml:space="preserve"> </w:t>
       </w:r>
       <w:r>
-        <w:t>Фронт-ендът и бе</w:t>
-      </w:r>
-      <w:r>
+        <w:rPr/>
+        <w:t>Фронт-</w:t>
+      </w:r>
+      <w:r>
+        <w:rPr/>
+        <w:t>ендът</w:t>
+      </w:r>
+      <w:r>
+        <w:rPr/>
+        <w:t xml:space="preserve"> и бе</w:t>
+      </w:r>
+      <w:r>
+        <w:rPr/>
         <w:t>к</w:t>
       </w:r>
       <w:r>
-        <w:t xml:space="preserve">-ендът на </w:t>
+        <w:rPr/>
+        <w:t>-</w:t>
+      </w:r>
+      <w:r>
+        <w:rPr/>
+        <w:t>ендът</w:t>
+      </w:r>
+      <w:r>
+        <w:rPr/>
+        <w:t xml:space="preserve"> на </w:t>
       </w:r>
       <w:r>
         <w:rPr>
@@ -7307,11 +8012,16 @@
         <w:t>“</w:t>
       </w:r>
       <w:r>
+        <w:rPr/>
         <w:t xml:space="preserve">ASP.NET </w:t>
       </w:r>
       <w:r>
-        <w:lastRenderedPageBreak/>
-        <w:t>Core MVC</w:t>
+        <w:rPr/>
+        <w:t>Core</w:t>
+      </w:r>
+      <w:r>
+        <w:rPr/>
+        <w:t xml:space="preserve"> MVC</w:t>
       </w:r>
       <w:r>
         <w:rPr>
@@ -7320,6 +8030,7 @@
         <w:t>”</w:t>
       </w:r>
       <w:r>
+        <w:rPr/>
         <w:t xml:space="preserve"> приложението взаимодействат чрез </w:t>
       </w:r>
       <w:r>
@@ -7329,6 +8040,7 @@
         <w:t>“</w:t>
       </w:r>
       <w:r>
+        <w:rPr/>
         <w:t>HTTP</w:t>
       </w:r>
       <w:r>
@@ -7338,6 +8050,7 @@
         <w:t>”</w:t>
       </w:r>
       <w:r>
+        <w:rPr/>
         <w:t xml:space="preserve"> заявки и отговори.</w:t>
       </w:r>
       <w:r>
@@ -7347,7 +8060,24 @@
         <w:t xml:space="preserve"> </w:t>
       </w:r>
       <w:r>
-        <w:t>Контролерът обработва заявките от фронт-ендът, използва модела, за да извлича и манипулира данни, и изпраща отговорите обратно към фронт-ендът, за да актуализира изгледа.</w:t>
+        <w:rPr/>
+        <w:t>Контролерът обработва заявките от фронт-</w:t>
+      </w:r>
+      <w:r>
+        <w:rPr/>
+        <w:t>ендът</w:t>
+      </w:r>
+      <w:r>
+        <w:rPr/>
+        <w:t>, използва модела, за да извлича и манипулира данни, и изпраща отговорите обратно към фронт-</w:t>
+      </w:r>
+      <w:r>
+        <w:rPr/>
+        <w:t>ендът</w:t>
+      </w:r>
+      <w:r>
+        <w:rPr/>
+        <w:t>, за да актуализира изгледа.</w:t>
       </w:r>
       <w:r>
         <w:rPr>
@@ -7356,6 +8086,7 @@
         <w:t xml:space="preserve"> </w:t>
       </w:r>
       <w:r>
+        <w:rPr/>
         <w:t>Част от библиотеките, които използвам в моя проект са</w:t>
       </w:r>
       <w:r>
@@ -7383,6 +8114,7 @@
         <w:t xml:space="preserve">” </w:t>
       </w:r>
       <w:r>
+        <w:rPr/>
         <w:t>за базата данни</w:t>
       </w:r>
       <w:r>
@@ -7410,13 +8142,26 @@
         <w:t>”</w:t>
       </w:r>
       <w:r>
+        <w:rPr/>
         <w:t xml:space="preserve"> за тестването на апликацията</w:t>
       </w:r>
       <w:r>
         <w:rPr>
           <w:lang w:val="en-US"/>
         </w:rPr>
-        <w:t xml:space="preserve">. Избрах </w:t>
+        <w:t xml:space="preserve">. </w:t>
+      </w:r>
+      <w:r>
+        <w:rPr>
+          <w:lang w:val="en-US"/>
+        </w:rPr>
+        <w:t>Избрах</w:t>
+      </w:r>
+      <w:r>
+        <w:rPr>
+          <w:lang w:val="en-US"/>
+        </w:rPr>
+        <w:t xml:space="preserve"> </w:t>
       </w:r>
       <w:r>
         <w:rPr>
@@ -7440,28 +8185,167 @@
         <w:rPr>
           <w:lang w:val="en-US"/>
         </w:rPr>
-        <w:t xml:space="preserve"> заради поддръжката на тези библиотеки, както и заради неговата надеждност, мащабируемост и функции за сигурност.</w:t>
-      </w:r>
-      <w:r>
-        <w:rPr>
-          <w:lang w:val="en-US"/>
-        </w:rPr>
         <w:t xml:space="preserve"> </w:t>
       </w:r>
-    </w:p>
-    <w:p>
-      <w:pPr>
-        <w:rPr>
-          <w:lang w:val="en-US"/>
-        </w:rPr>
-      </w:pPr>
-      <w:r>
-        <w:t xml:space="preserve">За целта за създаването на приложението да взаймодествия с базата данни правилно </w:t>
-      </w:r>
-      <w:r>
+      <w:r>
+        <w:rPr>
+          <w:lang w:val="en-US"/>
+        </w:rPr>
+        <w:t>заради</w:t>
+      </w:r>
+      <w:r>
+        <w:rPr>
+          <w:lang w:val="en-US"/>
+        </w:rPr>
+        <w:t xml:space="preserve"> </w:t>
+      </w:r>
+      <w:r>
+        <w:rPr>
+          <w:lang w:val="en-US"/>
+        </w:rPr>
+        <w:t>поддръжката</w:t>
+      </w:r>
+      <w:r>
+        <w:rPr>
+          <w:lang w:val="en-US"/>
+        </w:rPr>
+        <w:t xml:space="preserve"> на </w:t>
+      </w:r>
+      <w:r>
+        <w:rPr>
+          <w:lang w:val="en-US"/>
+        </w:rPr>
+        <w:t>тези</w:t>
+      </w:r>
+      <w:r>
+        <w:rPr>
+          <w:lang w:val="en-US"/>
+        </w:rPr>
+        <w:t xml:space="preserve"> </w:t>
+      </w:r>
+      <w:r>
+        <w:rPr>
+          <w:lang w:val="en-US"/>
+        </w:rPr>
+        <w:t>библиотеки</w:t>
+      </w:r>
+      <w:r>
+        <w:rPr>
+          <w:lang w:val="en-US"/>
+        </w:rPr>
+        <w:t xml:space="preserve">, както и </w:t>
+      </w:r>
+      <w:r>
+        <w:rPr>
+          <w:lang w:val="en-US"/>
+        </w:rPr>
+        <w:t>заради</w:t>
+      </w:r>
+      <w:r>
+        <w:rPr>
+          <w:lang w:val="en-US"/>
+        </w:rPr>
+        <w:t xml:space="preserve"> </w:t>
+      </w:r>
+      <w:r>
+        <w:rPr>
+          <w:lang w:val="en-US"/>
+        </w:rPr>
+        <w:t>неговата</w:t>
+      </w:r>
+      <w:r>
+        <w:rPr>
+          <w:lang w:val="en-US"/>
+        </w:rPr>
+        <w:t xml:space="preserve"> </w:t>
+      </w:r>
+      <w:r>
+        <w:rPr>
+          <w:lang w:val="en-US"/>
+        </w:rPr>
+        <w:t>надеждност</w:t>
+      </w:r>
+      <w:r>
+        <w:rPr>
+          <w:lang w:val="en-US"/>
+        </w:rPr>
+        <w:t xml:space="preserve">, </w:t>
+      </w:r>
+      <w:r>
+        <w:rPr>
+          <w:lang w:val="en-US"/>
+        </w:rPr>
+        <w:t>мащабируемост</w:t>
+      </w:r>
+      <w:r>
+        <w:rPr>
+          <w:lang w:val="en-US"/>
+        </w:rPr>
+        <w:t xml:space="preserve"> и </w:t>
+      </w:r>
+      <w:r>
+        <w:rPr>
+          <w:lang w:val="en-US"/>
+        </w:rPr>
+        <w:t>функции</w:t>
+      </w:r>
+      <w:r>
+        <w:rPr>
+          <w:lang w:val="en-US"/>
+        </w:rPr>
+        <w:t xml:space="preserve"> за </w:t>
+      </w:r>
+      <w:r>
+        <w:rPr>
+          <w:lang w:val="en-US"/>
+        </w:rPr>
+        <w:t>сигурност</w:t>
+      </w:r>
+      <w:r>
+        <w:rPr>
+          <w:lang w:val="en-US"/>
+        </w:rPr>
+        <w:t>.</w:t>
+      </w:r>
+      <w:r>
+        <w:rPr>
+          <w:lang w:val="en-US"/>
+        </w:rPr>
+        <w:t xml:space="preserve"> </w:t>
+      </w:r>
+    </w:p>
+    <w:p>
+      <w:pPr>
+        <w:rPr>
+          <w:lang w:val="en-US"/>
+        </w:rPr>
+      </w:pPr>
+      <w:r>
+        <w:rPr/>
+        <w:t xml:space="preserve">За целта за създаването на приложението да </w:t>
+      </w:r>
+      <w:r>
+        <w:rPr/>
+        <w:t>взаймоде</w:t>
+      </w:r>
+      <w:r>
+        <w:rPr/>
+        <w:t>й</w:t>
+      </w:r>
+      <w:r>
+        <w:rPr/>
+        <w:t>ствия</w:t>
+      </w:r>
+      <w:r>
+        <w:rPr/>
+        <w:t xml:space="preserve"> с базата данни правилно </w:t>
+      </w:r>
+      <w:r>
+        <w:rPr/>
         <w:t>се използва</w:t>
       </w:r>
       <w:r>
+        <w:rPr/>
         <w:t xml:space="preserve"> за по лесно пакета за идентичност по подразбиране</w:t>
       </w:r>
       <w:r>
@@ -7471,6 +8355,7 @@
         <w:t xml:space="preserve"> </w:t>
       </w:r>
       <w:r>
+        <w:rPr/>
         <w:t xml:space="preserve">на </w:t>
       </w:r>
       <w:r>
@@ -7480,51 +8365,99 @@
         <w:t>“</w:t>
       </w:r>
       <w:r>
+        <w:rPr/>
         <w:t>.</w:t>
       </w:r>
       <w:r>
         <w:rPr>
           <w:lang w:val="en-US"/>
         </w:rPr>
-        <w:t xml:space="preserve">NET” (the dafault ASP .NET identity). </w:t>
-      </w:r>
-      <w:r>
+        <w:t xml:space="preserve">NET” (the </w:t>
+      </w:r>
+      <w:r>
+        <w:rPr>
+          <w:lang w:val="en-US"/>
+        </w:rPr>
+        <w:t>dafault</w:t>
+      </w:r>
+      <w:r>
+        <w:rPr>
+          <w:lang w:val="en-US"/>
+        </w:rPr>
+        <w:t xml:space="preserve"> ASP .NET identity). </w:t>
+      </w:r>
+      <w:r>
+        <w:rPr/>
         <w:t xml:space="preserve">И </w:t>
       </w:r>
       <w:r>
+        <w:rPr/>
         <w:t>са създадени</w:t>
       </w:r>
       <w:r>
+        <w:rPr/>
         <w:t xml:space="preserve"> още две таблици в базата данни – за продуктите и за ревютата на потребителите. За продукти модела на базата данни е прост и оптимален като всеки друг – </w:t>
       </w:r>
       <w:r>
+        <w:rPr/>
         <w:t xml:space="preserve">номер, </w:t>
       </w:r>
       <w:r>
+        <w:rPr/>
         <w:t>име на снимката,</w:t>
       </w:r>
       <w:r>
+        <w:rPr/>
         <w:t xml:space="preserve"> име на продукт, описание, размерите </w:t>
       </w:r>
       <w:r>
         <w:rPr>
           <w:lang w:val="en-US"/>
         </w:rPr>
-        <w:t>(S,M,L,XL)</w:t>
-      </w:r>
-      <w:r>
+        <w:t>(</w:t>
+      </w:r>
+      <w:r>
+        <w:rPr>
+          <w:lang w:val="en-US"/>
+        </w:rPr>
+        <w:t>S,M</w:t>
+      </w:r>
+      <w:r>
+        <w:rPr>
+          <w:lang w:val="en-US"/>
+        </w:rPr>
+        <w:t>,</w:t>
+      </w:r>
+      <w:r>
+        <w:rPr>
+          <w:lang w:val="en-US"/>
+        </w:rPr>
+        <w:t>L,XL</w:t>
+      </w:r>
+      <w:r>
+        <w:rPr>
+          <w:lang w:val="en-US"/>
+        </w:rPr>
+        <w:t>)</w:t>
+      </w:r>
+      <w:r>
+        <w:rPr/>
         <w:t>, цвят, оценка и цена. А за ревютата – номер на потребител, оценка и описанието пратено от тях.</w:t>
       </w:r>
       <w:r>
+        <w:rPr/>
         <w:t xml:space="preserve"> </w:t>
       </w:r>
       <w:r>
+        <w:rPr/>
         <w:t>За цените на продуктите те биват нормално избрани спрямо другите приложения предлагащи продукти за продажба. Като за предпазване от злонамер</w:t>
       </w:r>
       <w:r>
+        <w:rPr/>
         <w:t>ено</w:t>
       </w:r>
       <w:r>
+        <w:rPr/>
         <w:t>ст е сложена двойна защита при промяна на данни за потребител от администратор като се изискват повторно данните за вход.</w:t>
       </w:r>
     </w:p>
@@ -7532,7 +8465,7 @@
       <w:pPr>
         <w:pStyle w:val="Heading2"/>
       </w:pPr>
-      <w:bookmarkStart w:id="16" w:name="_Toc132963788"/>
+      <w:bookmarkStart w:name="_Toc132963788" w:id="16"/>
       <w:r>
         <w:t>Описание на слоевете, предназначението им, библиотеки и методи включени в съответния слой.</w:t>
       </w:r>
@@ -7542,7 +8475,7 @@
       <w:pPr>
         <w:pStyle w:val="Heading3"/>
       </w:pPr>
-      <w:bookmarkStart w:id="17" w:name="_Toc132963789"/>
+      <w:bookmarkStart w:name="_Toc132963789" w:id="17"/>
       <w:r>
         <w:t>Слоеве</w:t>
       </w:r>
@@ -7708,7 +8641,7 @@
       <w:pPr>
         <w:pStyle w:val="Heading3"/>
       </w:pPr>
-      <w:bookmarkStart w:id="18" w:name="_Toc132963790"/>
+      <w:bookmarkStart w:name="_Toc132963790" w:id="18"/>
       <w:r>
         <w:t>Предназначение</w:t>
       </w:r>
@@ -7762,7 +8695,7 @@
       <w:pPr>
         <w:pStyle w:val="Heading3"/>
       </w:pPr>
-      <w:bookmarkStart w:id="19" w:name="_Toc132963791"/>
+      <w:bookmarkStart w:name="_Toc132963791" w:id="19"/>
       <w:r>
         <w:t>Библиотеки и методи</w:t>
       </w:r>
@@ -7989,7 +8922,7 @@
       <w:pPr>
         <w:pStyle w:val="Heading2"/>
       </w:pPr>
-      <w:bookmarkStart w:id="20" w:name="_Toc132963792"/>
+      <w:bookmarkStart w:name="_Toc132963792" w:id="20"/>
       <w:r>
         <w:t>Организация и код на заявките към база от данни</w:t>
       </w:r>
@@ -12694,7 +13627,7 @@
       <w:pPr>
         <w:pStyle w:val="Heading2"/>
       </w:pPr>
-      <w:bookmarkStart w:id="21" w:name="_Toc132963793"/>
+      <w:bookmarkStart w:name="_Toc132963793" w:id="21"/>
       <w:r>
         <w:t>Наличие на потребителски интерфейс (конзолен, графичен, уеб)</w:t>
       </w:r>
@@ -12702,12 +13635,15 @@
     </w:p>
     <w:p>
       <w:r>
+        <w:rPr/>
         <w:t>Началната страница</w:t>
       </w:r>
       <w:r>
+        <w:rPr/>
         <w:t xml:space="preserve"> на уеб приложението</w:t>
       </w:r>
       <w:r>
+        <w:rPr/>
         <w:t xml:space="preserve"> има видеоклип за заден фон и въртящо се лого с разширение .</w:t>
       </w:r>
       <w:r>
@@ -12717,18 +13653,36 @@
         <w:t>gif</w:t>
       </w:r>
       <w:r>
+        <w:rPr/>
         <w:t>. Това е за цел да бъде по различната страницата и да направи впечатление на потребителя. Бутоните в проекта също така са стилиз</w:t>
       </w:r>
       <w:r>
-        <w:t>ирани по подобаващ начин за да изглеждат по-добре и да правят впечатление. Стилизарана е и много добре ревю формата като потребителя вместо да избира от скучните цифри от 1-5, той може да плъзне мишката от звезда първа до пета като те се запълват с жълто. Също така задния фон за останалите страници е съвместен с този на началната страница, за да може да изглежда всичко свързано.</w:t>
+        <w:rPr/>
+        <w:t xml:space="preserve">ирани по подобаващ начин за да изглеждат по-добре и да правят впечатление. </w:t>
+      </w:r>
+      <w:r>
+        <w:rPr/>
+        <w:t>Стилиз</w:t>
+      </w:r>
+      <w:r>
+        <w:rPr/>
+        <w:t>и</w:t>
+      </w:r>
+      <w:r>
+        <w:rPr/>
+        <w:t>рана</w:t>
+      </w:r>
+      <w:r>
+        <w:rPr/>
+        <w:t xml:space="preserve"> е и много добре ревю формата като потребителя вместо да избира от скучните цифри от 1-5, той може да плъзне мишката от звезда първа до пета като те се запълват с жълто. Също така задния фон за останалите страници е съвместен с този на началната страница, за да може да изглежда всичко свързано.</w:t>
       </w:r>
     </w:p>
     <w:p>
       <w:pPr>
         <w:pStyle w:val="Heading1"/>
       </w:pPr>
-      <w:bookmarkStart w:id="22" w:name="_Тестване"/>
-      <w:bookmarkStart w:id="23" w:name="_Toc132963794"/>
+      <w:bookmarkStart w:name="_Тестване" w:id="22"/>
+      <w:bookmarkStart w:name="_Toc132963794" w:id="23"/>
       <w:bookmarkEnd w:id="22"/>
       <w:r>
         <w:t>Ефективност и бързодействие на решението</w:t>
@@ -12769,7 +13723,24 @@
         </w:rPr>
       </w:pPr>
       <w:r>
-        <w:t xml:space="preserve">Времевата сложност на админстративния контролер е </w:t>
+        <w:rPr/>
+        <w:t xml:space="preserve">Времевата сложност на </w:t>
+      </w:r>
+      <w:r>
+        <w:rPr/>
+        <w:t>админ</w:t>
+      </w:r>
+      <w:r>
+        <w:rPr/>
+        <w:t>и</w:t>
+      </w:r>
+      <w:r>
+        <w:rPr/>
+        <w:t>стративния</w:t>
+      </w:r>
+      <w:r>
+        <w:rPr/>
+        <w:t xml:space="preserve"> контролер е </w:t>
       </w:r>
       <w:r>
         <w:rPr>
@@ -12778,21 +13749,37 @@
         <w:t>“O(n)”</w:t>
       </w:r>
       <w:r>
+        <w:rPr/>
         <w:t>, има два метода, коит</w:t>
       </w:r>
       <w:r>
+        <w:rPr/>
         <w:t>о</w:t>
       </w:r>
       <w:r>
+        <w:rPr/>
         <w:t xml:space="preserve"> са </w:t>
       </w:r>
       <w:r>
         <w:rPr>
           <w:lang w:val="en-US"/>
         </w:rPr>
-        <w:t>“O(1)”</w:t>
-      </w:r>
-      <w:r>
+        <w:t>“</w:t>
+      </w:r>
+      <w:r>
+        <w:rPr>
+          <w:lang w:val="en-US"/>
+        </w:rPr>
+        <w:t>O(</w:t>
+      </w:r>
+      <w:r>
+        <w:rPr>
+          <w:lang w:val="en-US"/>
+        </w:rPr>
+        <w:t>1)”</w:t>
+      </w:r>
+      <w:r>
+        <w:rPr/>
         <w:t xml:space="preserve">, а останалите са </w:t>
       </w:r>
       <w:r>
@@ -12802,15 +13789,29 @@
         <w:t xml:space="preserve">“O(n)”. </w:t>
       </w:r>
       <w:r>
+        <w:rPr/>
         <w:t xml:space="preserve">Във потребителския контролер също има както и </w:t>
       </w:r>
       <w:r>
         <w:rPr>
           <w:lang w:val="en-US"/>
         </w:rPr>
-        <w:t xml:space="preserve">“O(1)” </w:t>
-      </w:r>
-      <w:r>
+        <w:t>“</w:t>
+      </w:r>
+      <w:r>
+        <w:rPr>
+          <w:lang w:val="en-US"/>
+        </w:rPr>
+        <w:t>O(</w:t>
+      </w:r>
+      <w:r>
+        <w:rPr>
+          <w:lang w:val="en-US"/>
+        </w:rPr>
+        <w:t xml:space="preserve">1)” </w:t>
+      </w:r>
+      <w:r>
+        <w:rPr/>
         <w:t xml:space="preserve">така и </w:t>
       </w:r>
       <w:r>
@@ -12820,6 +13821,7 @@
         <w:t>”O(n)”</w:t>
       </w:r>
       <w:r>
+        <w:rPr/>
         <w:t xml:space="preserve">, цялостно контролера и той е </w:t>
       </w:r>
       <w:r>
@@ -12829,6 +13831,7 @@
         <w:t xml:space="preserve">“O(n)”. </w:t>
       </w:r>
       <w:r>
+        <w:rPr/>
         <w:t>Прим</w:t>
       </w:r>
       <w:r>
@@ -12838,6 +13841,7 @@
         <w:t>e</w:t>
       </w:r>
       <w:r>
+        <w:rPr/>
         <w:t xml:space="preserve">р за </w:t>
       </w:r>
       <w:r>
@@ -13476,7 +14480,7 @@
       <w:pPr>
         <w:pStyle w:val="Heading1"/>
       </w:pPr>
-      <w:bookmarkStart w:id="24" w:name="_Toc132963795"/>
+      <w:bookmarkStart w:name="_Toc132963795" w:id="24"/>
       <w:r>
         <w:t>Тестване</w:t>
       </w:r>
@@ -13556,7 +14560,24 @@
         </w:rPr>
       </w:pPr>
       <w:r>
-        <w:t xml:space="preserve">Имам тестове за двата основни контрелера – потребителски и административен. В тестовия потребителския контролер файл имам два теста. Първия проверява дали метода </w:t>
+        <w:rPr/>
+        <w:t xml:space="preserve">Имам тестове за двата основни </w:t>
+      </w:r>
+      <w:r>
+        <w:rPr/>
+        <w:t>контр</w:t>
+      </w:r>
+      <w:r>
+        <w:rPr/>
+        <w:t>оле</w:t>
+      </w:r>
+      <w:r>
+        <w:rPr/>
+        <w:t>ра</w:t>
+      </w:r>
+      <w:r>
+        <w:rPr/>
+        <w:t xml:space="preserve"> – потребителски и административен. В тестовия потребителския контролер файл имам два теста. Първия проверява дали метода </w:t>
       </w:r>
       <w:r>
         <w:rPr>
@@ -13565,52 +14586,159 @@
         <w:t>“Products”</w:t>
       </w:r>
       <w:r>
+        <w:rPr/>
         <w:t xml:space="preserve"> от контролера</w:t>
       </w:r>
       <w:r>
+        <w:rPr/>
         <w:t xml:space="preserve"> връща изглед с празен лист, когато никакви продукти не съществуват. И другия тест проверява метода </w:t>
       </w:r>
       <w:r>
         <w:rPr>
           <w:lang w:val="en-US"/>
         </w:rPr>
-        <w:t>“ProductPage”</w:t>
-      </w:r>
-      <w:r>
+        <w:t>“</w:t>
+      </w:r>
+      <w:r>
+        <w:rPr>
+          <w:lang w:val="en-US"/>
+        </w:rPr>
+        <w:t>ProductPage</w:t>
+      </w:r>
+      <w:r>
+        <w:rPr>
+          <w:lang w:val="en-US"/>
+        </w:rPr>
+        <w:t>”</w:t>
+      </w:r>
+      <w:r>
+        <w:rPr/>
         <w:t xml:space="preserve"> дали връща </w:t>
       </w:r>
       <w:r>
         <w:rPr>
           <w:lang w:val="en-US"/>
         </w:rPr>
-        <w:t>“NotFound”</w:t>
-      </w:r>
-      <w:r>
-        <w:t xml:space="preserve">, когато продукти не съществуват. В административния котролер имам също два теста. Първия е за метода </w:t>
-      </w:r>
-      <w:r>
-        <w:rPr>
-          <w:lang w:val="en-US"/>
-        </w:rPr>
-        <w:t>“DeleteUser”</w:t>
-      </w:r>
-      <w:r>
+        <w:t>“</w:t>
+      </w:r>
+      <w:r>
+        <w:rPr>
+          <w:lang w:val="en-US"/>
+        </w:rPr>
+        <w:t>NotFound</w:t>
+      </w:r>
+      <w:r>
+        <w:rPr>
+          <w:lang w:val="en-US"/>
+        </w:rPr>
+        <w:t>”</w:t>
+      </w:r>
+      <w:r>
+        <w:rPr/>
+        <w:t xml:space="preserve">, когато продукти не съществуват. В административния </w:t>
+      </w:r>
+      <w:r>
+        <w:rPr/>
+        <w:t>ко</w:t>
+      </w:r>
+      <w:r>
+        <w:rPr/>
+        <w:t>н</w:t>
+      </w:r>
+      <w:r>
+        <w:rPr/>
+        <w:t>тролер</w:t>
+      </w:r>
+      <w:r>
+        <w:rPr/>
+        <w:t xml:space="preserve"> имам също два теста. Първия</w:t>
+      </w:r>
+      <w:r>
+        <w:rPr/>
+        <w:t>т</w:t>
+      </w:r>
+      <w:r>
+        <w:rPr/>
+        <w:t xml:space="preserve"> е за метода </w:t>
+      </w:r>
+      <w:r>
+        <w:rPr>
+          <w:lang w:val="en-US"/>
+        </w:rPr>
+        <w:t>“</w:t>
+      </w:r>
+      <w:r>
+        <w:rPr>
+          <w:lang w:val="en-US"/>
+        </w:rPr>
+        <w:t>DeleteUser</w:t>
+      </w:r>
+      <w:r>
+        <w:rPr>
+          <w:lang w:val="en-US"/>
+        </w:rPr>
+        <w:t>”</w:t>
+      </w:r>
+      <w:r>
+        <w:rPr/>
         <w:t xml:space="preserve"> проверяв</w:t>
       </w:r>
       <w:r>
+        <w:rPr/>
         <w:t>а</w:t>
       </w:r>
       <w:r>
-        <w:t xml:space="preserve"> дали ако админа изтрие потребител, той ще бъде изтрит и препратен на страницата с всички потребители. Втория тест е аналогичен на първия като само, че вместо за потребител става въпрос за роли. Метода е </w:t>
-      </w:r>
-      <w:r>
-        <w:rPr>
-          <w:lang w:val="en-US"/>
-        </w:rPr>
-        <w:lastRenderedPageBreak/>
-        <w:t>“DeleteRole”</w:t>
-      </w:r>
-      <w:r>
+        <w:rPr/>
+        <w:t xml:space="preserve"> дали ако </w:t>
+      </w:r>
+      <w:r>
+        <w:rPr/>
+        <w:t>админ</w:t>
+      </w:r>
+      <w:r>
+        <w:rPr/>
+        <w:t>ът</w:t>
+      </w:r>
+      <w:r>
+        <w:rPr/>
+        <w:t xml:space="preserve"> изтрие потребител, той ще бъде изтрит и препратен на страницата с всички потребители. Втория</w:t>
+      </w:r>
+      <w:r>
+        <w:rPr/>
+        <w:t>т</w:t>
+      </w:r>
+      <w:r>
+        <w:rPr/>
+        <w:t xml:space="preserve"> тест е аналогичен на първия като само че вместо за потребител става въпрос за роли. Метод</w:t>
+      </w:r>
+      <w:r>
+        <w:rPr/>
+        <w:t>ът</w:t>
+      </w:r>
+      <w:r>
+        <w:rPr/>
+        <w:t xml:space="preserve"> е </w:t>
+      </w:r>
+      <w:r>
+        <w:rPr>
+          <w:lang w:val="en-US"/>
+        </w:rPr>
+        <w:t>“</w:t>
+      </w:r>
+      <w:r>
+        <w:rPr>
+          <w:lang w:val="en-US"/>
+        </w:rPr>
+        <w:t>DeleteRole</w:t>
+      </w:r>
+      <w:r>
+        <w:rPr>
+          <w:lang w:val="en-US"/>
+        </w:rPr>
+        <w:t>”</w:t>
+      </w:r>
+      <w:r>
+        <w:rPr/>
         <w:t xml:space="preserve"> и проверява дали бива изпълнено и препратен администратора към листа с ролите.</w:t>
       </w:r>
       <w:r>
@@ -16239,7 +17367,7 @@
       <w:pPr>
         <w:pStyle w:val="Heading1"/>
       </w:pPr>
-      <w:bookmarkStart w:id="25" w:name="_Toc132963796"/>
+      <w:bookmarkStart w:name="_Toc132963796" w:id="25"/>
       <w:r>
         <w:t xml:space="preserve">Заключение и </w:t>
       </w:r>
@@ -16304,7 +17432,7 @@
       <w:pPr>
         <w:pStyle w:val="Heading1"/>
       </w:pPr>
-      <w:bookmarkStart w:id="26" w:name="_Toc132963797"/>
+      <w:bookmarkStart w:name="_Toc132963797" w:id="26"/>
       <w:r>
         <w:t>Използвани литературни източници</w:t>
       </w:r>
@@ -16321,7 +17449,7 @@
           <w:numId w:val="6"/>
         </w:numPr>
       </w:pPr>
-      <w:hyperlink r:id="rId21" w:history="1">
+      <w:hyperlink w:history="1" r:id="rId21">
         <w:r>
           <w:rPr>
             <w:rStyle w:val="Hyperlink"/>
@@ -16375,7 +17503,7 @@
           <w:numId w:val="6"/>
         </w:numPr>
       </w:pPr>
-      <w:hyperlink r:id="rId22" w:history="1">
+      <w:hyperlink w:history="1" r:id="rId22">
         <w:r>
           <w:rPr>
             <w:rStyle w:val="Hyperlink"/>
@@ -16429,7 +17557,7 @@
           <w:numId w:val="6"/>
         </w:numPr>
       </w:pPr>
-      <w:hyperlink r:id="rId23" w:history="1">
+      <w:hyperlink w:history="1" r:id="rId23">
         <w:r>
           <w:rPr>
             <w:rStyle w:val="Hyperlink"/>
@@ -16492,7 +17620,7 @@
     <w:sectPr>
       <w:headerReference w:type="default" r:id="rId24"/>
       <w:footerReference w:type="default" r:id="rId25"/>
-      <w:pgSz w:w="11906" w:h="16838"/>
+      <w:pgSz w:w="11906" w:h="16838" w:orient="portrait"/>
       <w:pgMar w:top="1701" w:right="1418" w:bottom="1418" w:left="1418" w:header="709" w:footer="709" w:gutter="0"/>
       <w:cols w:space="708"/>
       <w:docGrid w:linePitch="360"/>
@@ -16579,7 +17707,7 @@
 </file>
 
 <file path=word/header1.xml><?xml version="1.0" encoding="utf-8"?>
-<w:hdr xmlns:wpc="http://schemas.microsoft.com/office/word/2010/wordprocessingCanvas" xmlns:cx="http://schemas.microsoft.com/office/drawing/2014/chartex" xmlns:cx1="http://schemas.microsoft.com/office/drawing/2015/9/8/chartex" xmlns:cx2="http://schemas.microsoft.com/office/drawing/2015/10/21/chartex" xmlns:cx3="http://schemas.microsoft.com/office/drawing/2016/5/9/chartex" xmlns:cx4="http://schemas.microsoft.com/office/drawing/2016/5/10/chartex" xmlns:cx5="http://schemas.microsoft.com/office/drawing/2016/5/11/chartex" xmlns:cx6="http://schemas.microsoft.com/office/drawing/2016/5/12/chartex" xmlns:cx7="http://schemas.microsoft.com/office/drawing/2016/5/13/chartex" xmlns:cx8="http://schemas.microsoft.com/office/drawing/2016/5/14/chartex" xmlns:mc="http://schemas.openxmlformats.org/markup-compatibility/2006" xmlns:aink="http://schemas.microsoft.com/office/drawing/2016/ink" xmlns:am3d="http://schemas.microsoft.com/office/drawing/2017/model3d" xmlns:o="urn:schemas-microsoft-com:office:office" xmlns:r="http://schemas.openxmlformats.org/officeDocument/2006/relationships" xmlns:m="http://schemas.openxmlformats.org/officeDocument/2006/math" xmlns:v="urn:schemas-microsoft-com:vml" xmlns:wp14="http://schemas.microsoft.com/office/word/2010/wordprocessingDrawing" xmlns:wp="http://schemas.openxmlformats.org/drawingml/2006/wordprocessingDrawing" xmlns:w10="urn:schemas-microsoft-com:office:word" xmlns:w="http://schemas.openxmlformats.org/wordprocessingml/2006/main" xmlns:w14="http://schemas.microsoft.com/office/word/2010/wordml" xmlns:w15="http://schemas.microsoft.com/office/word/2012/wordml" xmlns:w16cid="http://schemas.microsoft.com/office/word/2016/wordml/cid" xmlns:w16se="http://schemas.microsoft.com/office/word/2015/wordml/symex" xmlns:wpg="http://schemas.microsoft.com/office/word/2010/wordprocessingGroup" xmlns:wpi="http://schemas.microsoft.com/office/word/2010/wordprocessingInk" xmlns:wne="http://schemas.microsoft.com/office/word/2006/wordml" xmlns:wps="http://schemas.microsoft.com/office/word/2010/wordprocessingShape" mc:Ignorable="w14 w15 w16se w16cid wp14">
+<w:hdr xmlns:wpc="http://schemas.microsoft.com/office/word/2010/wordprocessingCanvas" xmlns:cx="http://schemas.microsoft.com/office/drawing/2014/chartex" xmlns:cx1="http://schemas.microsoft.com/office/drawing/2015/9/8/chartex" xmlns:cx2="http://schemas.microsoft.com/office/drawing/2015/10/21/chartex" xmlns:cx3="http://schemas.microsoft.com/office/drawing/2016/5/9/chartex" xmlns:cx4="http://schemas.microsoft.com/office/drawing/2016/5/10/chartex" xmlns:cx5="http://schemas.microsoft.com/office/drawing/2016/5/11/chartex" xmlns:cx6="http://schemas.microsoft.com/office/drawing/2016/5/12/chartex" xmlns:cx7="http://schemas.microsoft.com/office/drawing/2016/5/13/chartex" xmlns:cx8="http://schemas.microsoft.com/office/drawing/2016/5/14/chartex" xmlns:mc="http://schemas.openxmlformats.org/markup-compatibility/2006" xmlns:aink="http://schemas.microsoft.com/office/drawing/2016/ink" xmlns:am3d="http://schemas.microsoft.com/office/drawing/2017/model3d" xmlns:o="urn:schemas-microsoft-com:office:office" xmlns:r="http://schemas.openxmlformats.org/officeDocument/2006/relationships" xmlns:m="http://schemas.openxmlformats.org/officeDocument/2006/math" xmlns:v="urn:schemas-microsoft-com:vml" xmlns:wp14="http://schemas.microsoft.com/office/word/2010/wordprocessingDrawing" xmlns:wp="http://schemas.openxmlformats.org/drawingml/2006/wordprocessingDrawing" xmlns:w10="urn:schemas-microsoft-com:office:word" xmlns:w="http://schemas.openxmlformats.org/wordprocessingml/2006/main" xmlns:w14="http://schemas.microsoft.com/office/word/2010/wordml" xmlns:w15="http://schemas.microsoft.com/office/word/2012/wordml" xmlns:w16cid="http://schemas.microsoft.com/office/word/2016/wordml/cid" xmlns:w16se="http://schemas.microsoft.com/office/word/2015/wordml/symex" xmlns:wpg="http://schemas.microsoft.com/office/word/2010/wordprocessingGroup" xmlns:wpi="http://schemas.microsoft.com/office/word/2010/wordprocessingInk" xmlns:wne="http://schemas.microsoft.com/office/word/2006/wordml" xmlns:wps="http://schemas.microsoft.com/office/word/2010/wordprocessingShape" xmlns:a="http://schemas.openxmlformats.org/drawingml/2006/main" xmlns:pic="http://schemas.openxmlformats.org/drawingml/2006/picture" xmlns:a14="http://schemas.microsoft.com/office/drawing/2010/main" mc:Ignorable="w14 w15 w16se w16cid wp14">
   <w:p>
     <w:pPr>
       <w:pStyle w:val="NoSpacing"/>
@@ -16691,7 +17819,7 @@
       </w:rPr>
       <w:t xml:space="preserve">бул. "Захари Стоянов", жк Меден рудник, 8009 Бургас, </w:t>
     </w:r>
-    <w:hyperlink r:id="rId2" w:history="1">
+    <w:hyperlink w:history="1" r:id="rId2">
       <w:r>
         <w:rPr>
           <w:rStyle w:val="Hyperlink"/>
@@ -16727,7 +17855,7 @@
         <w:ind w:left="1429" w:hanging="360"/>
       </w:pPr>
       <w:rPr>
-        <w:rFonts w:ascii="Symbol" w:hAnsi="Symbol" w:hint="default"/>
+        <w:rFonts w:hint="default" w:ascii="Symbol" w:hAnsi="Symbol"/>
       </w:rPr>
     </w:lvl>
     <w:lvl w:ilvl="1" w:tplc="04020003" w:tentative="1">
@@ -16739,7 +17867,7 @@
         <w:ind w:left="2149" w:hanging="360"/>
       </w:pPr>
       <w:rPr>
-        <w:rFonts w:ascii="Courier New" w:hAnsi="Courier New" w:cs="Courier New" w:hint="default"/>
+        <w:rFonts w:hint="default" w:ascii="Courier New" w:hAnsi="Courier New" w:cs="Courier New"/>
       </w:rPr>
     </w:lvl>
     <w:lvl w:ilvl="2" w:tplc="04020005" w:tentative="1">
@@ -16751,7 +17879,7 @@
         <w:ind w:left="2869" w:hanging="360"/>
       </w:pPr>
       <w:rPr>
-        <w:rFonts w:ascii="Wingdings" w:hAnsi="Wingdings" w:hint="default"/>
+        <w:rFonts w:hint="default" w:ascii="Wingdings" w:hAnsi="Wingdings"/>
       </w:rPr>
     </w:lvl>
     <w:lvl w:ilvl="3" w:tplc="04020001" w:tentative="1">
@@ -16763,7 +17891,7 @@
         <w:ind w:left="3589" w:hanging="360"/>
       </w:pPr>
       <w:rPr>
-        <w:rFonts w:ascii="Symbol" w:hAnsi="Symbol" w:hint="default"/>
+        <w:rFonts w:hint="default" w:ascii="Symbol" w:hAnsi="Symbol"/>
       </w:rPr>
     </w:lvl>
     <w:lvl w:ilvl="4" w:tplc="04020003" w:tentative="1">
@@ -16775,7 +17903,7 @@
         <w:ind w:left="4309" w:hanging="360"/>
       </w:pPr>
       <w:rPr>
-        <w:rFonts w:ascii="Courier New" w:hAnsi="Courier New" w:cs="Courier New" w:hint="default"/>
+        <w:rFonts w:hint="default" w:ascii="Courier New" w:hAnsi="Courier New" w:cs="Courier New"/>
       </w:rPr>
     </w:lvl>
     <w:lvl w:ilvl="5" w:tplc="04020005" w:tentative="1">
@@ -16787,7 +17915,7 @@
         <w:ind w:left="5029" w:hanging="360"/>
       </w:pPr>
       <w:rPr>
-        <w:rFonts w:ascii="Wingdings" w:hAnsi="Wingdings" w:hint="default"/>
+        <w:rFonts w:hint="default" w:ascii="Wingdings" w:hAnsi="Wingdings"/>
       </w:rPr>
     </w:lvl>
     <w:lvl w:ilvl="6" w:tplc="04020001" w:tentative="1">
@@ -16799,7 +17927,7 @@
         <w:ind w:left="5749" w:hanging="360"/>
       </w:pPr>
       <w:rPr>
-        <w:rFonts w:ascii="Symbol" w:hAnsi="Symbol" w:hint="default"/>
+        <w:rFonts w:hint="default" w:ascii="Symbol" w:hAnsi="Symbol"/>
       </w:rPr>
     </w:lvl>
     <w:lvl w:ilvl="7" w:tplc="04020003" w:tentative="1">
@@ -16811,7 +17939,7 @@
         <w:ind w:left="6469" w:hanging="360"/>
       </w:pPr>
       <w:rPr>
-        <w:rFonts w:ascii="Courier New" w:hAnsi="Courier New" w:cs="Courier New" w:hint="default"/>
+        <w:rFonts w:hint="default" w:ascii="Courier New" w:hAnsi="Courier New" w:cs="Courier New"/>
       </w:rPr>
     </w:lvl>
     <w:lvl w:ilvl="8" w:tplc="04020005" w:tentative="1">
@@ -16823,7 +17951,7 @@
         <w:ind w:left="7189" w:hanging="360"/>
       </w:pPr>
       <w:rPr>
-        <w:rFonts w:ascii="Wingdings" w:hAnsi="Wingdings" w:hint="default"/>
+        <w:rFonts w:hint="default" w:ascii="Wingdings" w:hAnsi="Wingdings"/>
       </w:rPr>
     </w:lvl>
   </w:abstractNum>
@@ -16843,7 +17971,7 @@
         <w:ind w:left="720" w:hanging="360"/>
       </w:pPr>
       <w:rPr>
-        <w:rFonts w:ascii="Wingdings 2" w:hAnsi="Wingdings 2" w:hint="default"/>
+        <w:rFonts w:hint="default" w:ascii="Wingdings 2" w:hAnsi="Wingdings 2"/>
       </w:rPr>
     </w:lvl>
     <w:lvl w:ilvl="1" w:tplc="7322781E">
@@ -16858,7 +17986,7 @@
         <w:ind w:left="1440" w:hanging="360"/>
       </w:pPr>
       <w:rPr>
-        <w:rFonts w:ascii="Wingdings 2" w:hAnsi="Wingdings 2" w:hint="default"/>
+        <w:rFonts w:hint="default" w:ascii="Wingdings 2" w:hAnsi="Wingdings 2"/>
       </w:rPr>
     </w:lvl>
     <w:lvl w:ilvl="2" w:tplc="AC2CA558" w:tentative="1">
@@ -16873,7 +18001,7 @@
         <w:ind w:left="2160" w:hanging="360"/>
       </w:pPr>
       <w:rPr>
-        <w:rFonts w:ascii="Wingdings 2" w:hAnsi="Wingdings 2" w:hint="default"/>
+        <w:rFonts w:hint="default" w:ascii="Wingdings 2" w:hAnsi="Wingdings 2"/>
       </w:rPr>
     </w:lvl>
     <w:lvl w:ilvl="3" w:tplc="D292E61C" w:tentative="1">
@@ -16888,7 +18016,7 @@
         <w:ind w:left="2880" w:hanging="360"/>
       </w:pPr>
       <w:rPr>
-        <w:rFonts w:ascii="Wingdings 2" w:hAnsi="Wingdings 2" w:hint="default"/>
+        <w:rFonts w:hint="default" w:ascii="Wingdings 2" w:hAnsi="Wingdings 2"/>
       </w:rPr>
     </w:lvl>
     <w:lvl w:ilvl="4" w:tplc="402068F2" w:tentative="1">
@@ -16903,7 +18031,7 @@
         <w:ind w:left="3600" w:hanging="360"/>
       </w:pPr>
       <w:rPr>
-        <w:rFonts w:ascii="Wingdings 2" w:hAnsi="Wingdings 2" w:hint="default"/>
+        <w:rFonts w:hint="default" w:ascii="Wingdings 2" w:hAnsi="Wingdings 2"/>
       </w:rPr>
     </w:lvl>
     <w:lvl w:ilvl="5" w:tplc="6A1887A6" w:tentative="1">
@@ -16918,7 +18046,7 @@
         <w:ind w:left="4320" w:hanging="360"/>
       </w:pPr>
       <w:rPr>
-        <w:rFonts w:ascii="Wingdings 2" w:hAnsi="Wingdings 2" w:hint="default"/>
+        <w:rFonts w:hint="default" w:ascii="Wingdings 2" w:hAnsi="Wingdings 2"/>
       </w:rPr>
     </w:lvl>
     <w:lvl w:ilvl="6" w:tplc="7982E736" w:tentative="1">
@@ -16933,7 +18061,7 @@
         <w:ind w:left="5040" w:hanging="360"/>
       </w:pPr>
       <w:rPr>
-        <w:rFonts w:ascii="Wingdings 2" w:hAnsi="Wingdings 2" w:hint="default"/>
+        <w:rFonts w:hint="default" w:ascii="Wingdings 2" w:hAnsi="Wingdings 2"/>
       </w:rPr>
     </w:lvl>
     <w:lvl w:ilvl="7" w:tplc="83D4BAEE" w:tentative="1">
@@ -16948,7 +18076,7 @@
         <w:ind w:left="5760" w:hanging="360"/>
       </w:pPr>
       <w:rPr>
-        <w:rFonts w:ascii="Wingdings 2" w:hAnsi="Wingdings 2" w:hint="default"/>
+        <w:rFonts w:hint="default" w:ascii="Wingdings 2" w:hAnsi="Wingdings 2"/>
       </w:rPr>
     </w:lvl>
     <w:lvl w:ilvl="8" w:tplc="ED661E68" w:tentative="1">
@@ -16963,7 +18091,7 @@
         <w:ind w:left="6480" w:hanging="360"/>
       </w:pPr>
       <w:rPr>
-        <w:rFonts w:ascii="Wingdings 2" w:hAnsi="Wingdings 2" w:hint="default"/>
+        <w:rFonts w:hint="default" w:ascii="Wingdings 2" w:hAnsi="Wingdings 2"/>
       </w:rPr>
     </w:lvl>
   </w:abstractNum>
@@ -16980,7 +18108,7 @@
         <w:ind w:left="720" w:hanging="360"/>
       </w:pPr>
       <w:rPr>
-        <w:rFonts w:ascii="Symbol" w:hAnsi="Symbol" w:hint="default"/>
+        <w:rFonts w:hint="default" w:ascii="Symbol" w:hAnsi="Symbol"/>
       </w:rPr>
     </w:lvl>
     <w:lvl w:ilvl="1" w:tplc="04020003" w:tentative="1">
@@ -16992,7 +18120,7 @@
         <w:ind w:left="1440" w:hanging="360"/>
       </w:pPr>
       <w:rPr>
-        <w:rFonts w:ascii="Courier New" w:hAnsi="Courier New" w:cs="Courier New" w:hint="default"/>
+        <w:rFonts w:hint="default" w:ascii="Courier New" w:hAnsi="Courier New" w:cs="Courier New"/>
       </w:rPr>
     </w:lvl>
     <w:lvl w:ilvl="2" w:tplc="04020005" w:tentative="1">
@@ -17004,7 +18132,7 @@
         <w:ind w:left="2160" w:hanging="360"/>
       </w:pPr>
       <w:rPr>
-        <w:rFonts w:ascii="Wingdings" w:hAnsi="Wingdings" w:hint="default"/>
+        <w:rFonts w:hint="default" w:ascii="Wingdings" w:hAnsi="Wingdings"/>
       </w:rPr>
     </w:lvl>
     <w:lvl w:ilvl="3" w:tplc="04020001" w:tentative="1">
@@ -17016,7 +18144,7 @@
         <w:ind w:left="2880" w:hanging="360"/>
       </w:pPr>
       <w:rPr>
-        <w:rFonts w:ascii="Symbol" w:hAnsi="Symbol" w:hint="default"/>
+        <w:rFonts w:hint="default" w:ascii="Symbol" w:hAnsi="Symbol"/>
       </w:rPr>
     </w:lvl>
     <w:lvl w:ilvl="4" w:tplc="04020003" w:tentative="1">
@@ -17028,7 +18156,7 @@
         <w:ind w:left="3600" w:hanging="360"/>
       </w:pPr>
       <w:rPr>
-        <w:rFonts w:ascii="Courier New" w:hAnsi="Courier New" w:cs="Courier New" w:hint="default"/>
+        <w:rFonts w:hint="default" w:ascii="Courier New" w:hAnsi="Courier New" w:cs="Courier New"/>
       </w:rPr>
     </w:lvl>
     <w:lvl w:ilvl="5" w:tplc="04020005" w:tentative="1">
@@ -17040,7 +18168,7 @@
         <w:ind w:left="4320" w:hanging="360"/>
       </w:pPr>
       <w:rPr>
-        <w:rFonts w:ascii="Wingdings" w:hAnsi="Wingdings" w:hint="default"/>
+        <w:rFonts w:hint="default" w:ascii="Wingdings" w:hAnsi="Wingdings"/>
       </w:rPr>
     </w:lvl>
     <w:lvl w:ilvl="6" w:tplc="04020001" w:tentative="1">
@@ -17052,7 +18180,7 @@
         <w:ind w:left="5040" w:hanging="360"/>
       </w:pPr>
       <w:rPr>
-        <w:rFonts w:ascii="Symbol" w:hAnsi="Symbol" w:hint="default"/>
+        <w:rFonts w:hint="default" w:ascii="Symbol" w:hAnsi="Symbol"/>
       </w:rPr>
     </w:lvl>
     <w:lvl w:ilvl="7" w:tplc="04020003" w:tentative="1">
@@ -17064,7 +18192,7 @@
         <w:ind w:left="5760" w:hanging="360"/>
       </w:pPr>
       <w:rPr>
-        <w:rFonts w:ascii="Courier New" w:hAnsi="Courier New" w:cs="Courier New" w:hint="default"/>
+        <w:rFonts w:hint="default" w:ascii="Courier New" w:hAnsi="Courier New" w:cs="Courier New"/>
       </w:rPr>
     </w:lvl>
     <w:lvl w:ilvl="8" w:tplc="04020005" w:tentative="1">
@@ -17076,7 +18204,7 @@
         <w:ind w:left="6480" w:hanging="360"/>
       </w:pPr>
       <w:rPr>
-        <w:rFonts w:ascii="Wingdings" w:hAnsi="Wingdings" w:hint="default"/>
+        <w:rFonts w:hint="default" w:ascii="Wingdings" w:hAnsi="Wingdings"/>
       </w:rPr>
     </w:lvl>
   </w:abstractNum>
@@ -17453,7 +18581,7 @@
         <w:ind w:left="1429" w:hanging="360"/>
       </w:pPr>
       <w:rPr>
-        <w:rFonts w:ascii="Symbol" w:hAnsi="Symbol" w:hint="default"/>
+        <w:rFonts w:hint="default" w:ascii="Symbol" w:hAnsi="Symbol"/>
       </w:rPr>
     </w:lvl>
     <w:lvl w:ilvl="1" w:tplc="04090003" w:tentative="1">
@@ -17465,7 +18593,7 @@
         <w:ind w:left="2149" w:hanging="360"/>
       </w:pPr>
       <w:rPr>
-        <w:rFonts w:ascii="Courier New" w:hAnsi="Courier New" w:cs="Courier New" w:hint="default"/>
+        <w:rFonts w:hint="default" w:ascii="Courier New" w:hAnsi="Courier New" w:cs="Courier New"/>
       </w:rPr>
     </w:lvl>
     <w:lvl w:ilvl="2" w:tplc="04090005" w:tentative="1">
@@ -17477,7 +18605,7 @@
         <w:ind w:left="2869" w:hanging="360"/>
       </w:pPr>
       <w:rPr>
-        <w:rFonts w:ascii="Wingdings" w:hAnsi="Wingdings" w:hint="default"/>
+        <w:rFonts w:hint="default" w:ascii="Wingdings" w:hAnsi="Wingdings"/>
       </w:rPr>
     </w:lvl>
     <w:lvl w:ilvl="3" w:tplc="04090001" w:tentative="1">
@@ -17489,7 +18617,7 @@
         <w:ind w:left="3589" w:hanging="360"/>
       </w:pPr>
       <w:rPr>
-        <w:rFonts w:ascii="Symbol" w:hAnsi="Symbol" w:hint="default"/>
+        <w:rFonts w:hint="default" w:ascii="Symbol" w:hAnsi="Symbol"/>
       </w:rPr>
     </w:lvl>
     <w:lvl w:ilvl="4" w:tplc="04090003" w:tentative="1">
@@ -17501,7 +18629,7 @@
         <w:ind w:left="4309" w:hanging="360"/>
       </w:pPr>
       <w:rPr>
-        <w:rFonts w:ascii="Courier New" w:hAnsi="Courier New" w:cs="Courier New" w:hint="default"/>
+        <w:rFonts w:hint="default" w:ascii="Courier New" w:hAnsi="Courier New" w:cs="Courier New"/>
       </w:rPr>
     </w:lvl>
     <w:lvl w:ilvl="5" w:tplc="04090005" w:tentative="1">
@@ -17513,7 +18641,7 @@
         <w:ind w:left="5029" w:hanging="360"/>
       </w:pPr>
       <w:rPr>
-        <w:rFonts w:ascii="Wingdings" w:hAnsi="Wingdings" w:hint="default"/>
+        <w:rFonts w:hint="default" w:ascii="Wingdings" w:hAnsi="Wingdings"/>
       </w:rPr>
     </w:lvl>
     <w:lvl w:ilvl="6" w:tplc="04090001" w:tentative="1">
@@ -17525,7 +18653,7 @@
         <w:ind w:left="5749" w:hanging="360"/>
       </w:pPr>
       <w:rPr>
-        <w:rFonts w:ascii="Symbol" w:hAnsi="Symbol" w:hint="default"/>
+        <w:rFonts w:hint="default" w:ascii="Symbol" w:hAnsi="Symbol"/>
       </w:rPr>
     </w:lvl>
     <w:lvl w:ilvl="7" w:tplc="04090003" w:tentative="1">
@@ -17537,7 +18665,7 @@
         <w:ind w:left="6469" w:hanging="360"/>
       </w:pPr>
       <w:rPr>
-        <w:rFonts w:ascii="Courier New" w:hAnsi="Courier New" w:cs="Courier New" w:hint="default"/>
+        <w:rFonts w:hint="default" w:ascii="Courier New" w:hAnsi="Courier New" w:cs="Courier New"/>
       </w:rPr>
     </w:lvl>
     <w:lvl w:ilvl="8" w:tplc="04090005" w:tentative="1">
@@ -17549,7 +18677,7 @@
         <w:ind w:left="7189" w:hanging="360"/>
       </w:pPr>
       <w:rPr>
-        <w:rFonts w:ascii="Wingdings" w:hAnsi="Wingdings" w:hint="default"/>
+        <w:rFonts w:hint="default" w:ascii="Wingdings" w:hAnsi="Wingdings"/>
       </w:rPr>
     </w:lvl>
   </w:abstractNum>
@@ -17566,7 +18694,7 @@
         <w:ind w:left="1429" w:hanging="360"/>
       </w:pPr>
       <w:rPr>
-        <w:rFonts w:ascii="Symbol" w:hAnsi="Symbol" w:hint="default"/>
+        <w:rFonts w:hint="default" w:ascii="Symbol" w:hAnsi="Symbol"/>
       </w:rPr>
     </w:lvl>
     <w:lvl w:ilvl="1" w:tplc="04020003" w:tentative="1">
@@ -17578,7 +18706,7 @@
         <w:ind w:left="2149" w:hanging="360"/>
       </w:pPr>
       <w:rPr>
-        <w:rFonts w:ascii="Courier New" w:hAnsi="Courier New" w:cs="Courier New" w:hint="default"/>
+        <w:rFonts w:hint="default" w:ascii="Courier New" w:hAnsi="Courier New" w:cs="Courier New"/>
       </w:rPr>
     </w:lvl>
     <w:lvl w:ilvl="2" w:tplc="04020005" w:tentative="1">
@@ -17590,7 +18718,7 @@
         <w:ind w:left="2869" w:hanging="360"/>
       </w:pPr>
       <w:rPr>
-        <w:rFonts w:ascii="Wingdings" w:hAnsi="Wingdings" w:hint="default"/>
+        <w:rFonts w:hint="default" w:ascii="Wingdings" w:hAnsi="Wingdings"/>
       </w:rPr>
     </w:lvl>
     <w:lvl w:ilvl="3" w:tplc="04020001" w:tentative="1">
@@ -17602,7 +18730,7 @@
         <w:ind w:left="3589" w:hanging="360"/>
       </w:pPr>
       <w:rPr>
-        <w:rFonts w:ascii="Symbol" w:hAnsi="Symbol" w:hint="default"/>
+        <w:rFonts w:hint="default" w:ascii="Symbol" w:hAnsi="Symbol"/>
       </w:rPr>
     </w:lvl>
     <w:lvl w:ilvl="4" w:tplc="04020003" w:tentative="1">
@@ -17614,7 +18742,7 @@
         <w:ind w:left="4309" w:hanging="360"/>
       </w:pPr>
       <w:rPr>
-        <w:rFonts w:ascii="Courier New" w:hAnsi="Courier New" w:cs="Courier New" w:hint="default"/>
+        <w:rFonts w:hint="default" w:ascii="Courier New" w:hAnsi="Courier New" w:cs="Courier New"/>
       </w:rPr>
     </w:lvl>
     <w:lvl w:ilvl="5" w:tplc="04020005" w:tentative="1">
@@ -17626,7 +18754,7 @@
         <w:ind w:left="5029" w:hanging="360"/>
       </w:pPr>
       <w:rPr>
-        <w:rFonts w:ascii="Wingdings" w:hAnsi="Wingdings" w:hint="default"/>
+        <w:rFonts w:hint="default" w:ascii="Wingdings" w:hAnsi="Wingdings"/>
       </w:rPr>
     </w:lvl>
     <w:lvl w:ilvl="6" w:tplc="04020001" w:tentative="1">
@@ -17638,7 +18766,7 @@
         <w:ind w:left="5749" w:hanging="360"/>
       </w:pPr>
       <w:rPr>
-        <w:rFonts w:ascii="Symbol" w:hAnsi="Symbol" w:hint="default"/>
+        <w:rFonts w:hint="default" w:ascii="Symbol" w:hAnsi="Symbol"/>
       </w:rPr>
     </w:lvl>
     <w:lvl w:ilvl="7" w:tplc="04020003" w:tentative="1">
@@ -17650,7 +18778,7 @@
         <w:ind w:left="6469" w:hanging="360"/>
       </w:pPr>
       <w:rPr>
-        <w:rFonts w:ascii="Courier New" w:hAnsi="Courier New" w:cs="Courier New" w:hint="default"/>
+        <w:rFonts w:hint="default" w:ascii="Courier New" w:hAnsi="Courier New" w:cs="Courier New"/>
       </w:rPr>
     </w:lvl>
     <w:lvl w:ilvl="8" w:tplc="04020005" w:tentative="1">
@@ -17662,7 +18790,7 @@
         <w:ind w:left="7189" w:hanging="360"/>
       </w:pPr>
       <w:rPr>
-        <w:rFonts w:ascii="Wingdings" w:hAnsi="Wingdings" w:hint="default"/>
+        <w:rFonts w:hint="default" w:ascii="Wingdings" w:hAnsi="Wingdings"/>
       </w:rPr>
     </w:lvl>
   </w:abstractNum>
@@ -17765,7 +18893,7 @@
         <w:ind w:left="1429" w:hanging="360"/>
       </w:pPr>
       <w:rPr>
-        <w:rFonts w:ascii="Symbol" w:hAnsi="Symbol" w:hint="default"/>
+        <w:rFonts w:hint="default" w:ascii="Symbol" w:hAnsi="Symbol"/>
       </w:rPr>
     </w:lvl>
     <w:lvl w:ilvl="1" w:tplc="04020003" w:tentative="1">
@@ -17777,7 +18905,7 @@
         <w:ind w:left="2149" w:hanging="360"/>
       </w:pPr>
       <w:rPr>
-        <w:rFonts w:ascii="Courier New" w:hAnsi="Courier New" w:cs="Courier New" w:hint="default"/>
+        <w:rFonts w:hint="default" w:ascii="Courier New" w:hAnsi="Courier New" w:cs="Courier New"/>
       </w:rPr>
     </w:lvl>
     <w:lvl w:ilvl="2" w:tplc="04020005" w:tentative="1">
@@ -17789,7 +18917,7 @@
         <w:ind w:left="2869" w:hanging="360"/>
       </w:pPr>
       <w:rPr>
-        <w:rFonts w:ascii="Wingdings" w:hAnsi="Wingdings" w:hint="default"/>
+        <w:rFonts w:hint="default" w:ascii="Wingdings" w:hAnsi="Wingdings"/>
       </w:rPr>
     </w:lvl>
     <w:lvl w:ilvl="3" w:tplc="04020001" w:tentative="1">
@@ -17801,7 +18929,7 @@
         <w:ind w:left="3589" w:hanging="360"/>
       </w:pPr>
       <w:rPr>
-        <w:rFonts w:ascii="Symbol" w:hAnsi="Symbol" w:hint="default"/>
+        <w:rFonts w:hint="default" w:ascii="Symbol" w:hAnsi="Symbol"/>
       </w:rPr>
     </w:lvl>
     <w:lvl w:ilvl="4" w:tplc="04020003" w:tentative="1">
@@ -17813,7 +18941,7 @@
         <w:ind w:left="4309" w:hanging="360"/>
       </w:pPr>
       <w:rPr>
-        <w:rFonts w:ascii="Courier New" w:hAnsi="Courier New" w:cs="Courier New" w:hint="default"/>
+        <w:rFonts w:hint="default" w:ascii="Courier New" w:hAnsi="Courier New" w:cs="Courier New"/>
       </w:rPr>
     </w:lvl>
     <w:lvl w:ilvl="5" w:tplc="04020005" w:tentative="1">
@@ -17825,7 +18953,7 @@
         <w:ind w:left="5029" w:hanging="360"/>
       </w:pPr>
       <w:rPr>
-        <w:rFonts w:ascii="Wingdings" w:hAnsi="Wingdings" w:hint="default"/>
+        <w:rFonts w:hint="default" w:ascii="Wingdings" w:hAnsi="Wingdings"/>
       </w:rPr>
     </w:lvl>
     <w:lvl w:ilvl="6" w:tplc="04020001" w:tentative="1">
@@ -17837,7 +18965,7 @@
         <w:ind w:left="5749" w:hanging="360"/>
       </w:pPr>
       <w:rPr>
-        <w:rFonts w:ascii="Symbol" w:hAnsi="Symbol" w:hint="default"/>
+        <w:rFonts w:hint="default" w:ascii="Symbol" w:hAnsi="Symbol"/>
       </w:rPr>
     </w:lvl>
     <w:lvl w:ilvl="7" w:tplc="04020003" w:tentative="1">
@@ -17849,7 +18977,7 @@
         <w:ind w:left="6469" w:hanging="360"/>
       </w:pPr>
       <w:rPr>
-        <w:rFonts w:ascii="Courier New" w:hAnsi="Courier New" w:cs="Courier New" w:hint="default"/>
+        <w:rFonts w:hint="default" w:ascii="Courier New" w:hAnsi="Courier New" w:cs="Courier New"/>
       </w:rPr>
     </w:lvl>
     <w:lvl w:ilvl="8" w:tplc="04020005" w:tentative="1">
@@ -17861,7 +18989,7 @@
         <w:ind w:left="7189" w:hanging="360"/>
       </w:pPr>
       <w:rPr>
-        <w:rFonts w:ascii="Wingdings" w:hAnsi="Wingdings" w:hint="default"/>
+        <w:rFonts w:hint="default" w:ascii="Wingdings" w:hAnsi="Wingdings"/>
       </w:rPr>
     </w:lvl>
   </w:abstractNum>
@@ -17878,7 +19006,7 @@
         <w:ind w:left="1429" w:hanging="360"/>
       </w:pPr>
       <w:rPr>
-        <w:rFonts w:ascii="Symbol" w:hAnsi="Symbol" w:hint="default"/>
+        <w:rFonts w:hint="default" w:ascii="Symbol" w:hAnsi="Symbol"/>
       </w:rPr>
     </w:lvl>
     <w:lvl w:ilvl="1" w:tplc="04020003" w:tentative="1">
@@ -17890,7 +19018,7 @@
         <w:ind w:left="2149" w:hanging="360"/>
       </w:pPr>
       <w:rPr>
-        <w:rFonts w:ascii="Courier New" w:hAnsi="Courier New" w:cs="Courier New" w:hint="default"/>
+        <w:rFonts w:hint="default" w:ascii="Courier New" w:hAnsi="Courier New" w:cs="Courier New"/>
       </w:rPr>
     </w:lvl>
     <w:lvl w:ilvl="2" w:tplc="04020005" w:tentative="1">
@@ -17902,7 +19030,7 @@
         <w:ind w:left="2869" w:hanging="360"/>
       </w:pPr>
       <w:rPr>
-        <w:rFonts w:ascii="Wingdings" w:hAnsi="Wingdings" w:hint="default"/>
+        <w:rFonts w:hint="default" w:ascii="Wingdings" w:hAnsi="Wingdings"/>
       </w:rPr>
     </w:lvl>
     <w:lvl w:ilvl="3" w:tplc="04020001" w:tentative="1">
@@ -17914,7 +19042,7 @@
         <w:ind w:left="3589" w:hanging="360"/>
       </w:pPr>
       <w:rPr>
-        <w:rFonts w:ascii="Symbol" w:hAnsi="Symbol" w:hint="default"/>
+        <w:rFonts w:hint="default" w:ascii="Symbol" w:hAnsi="Symbol"/>
       </w:rPr>
     </w:lvl>
     <w:lvl w:ilvl="4" w:tplc="04020003" w:tentative="1">
@@ -17926,7 +19054,7 @@
         <w:ind w:left="4309" w:hanging="360"/>
       </w:pPr>
       <w:rPr>
-        <w:rFonts w:ascii="Courier New" w:hAnsi="Courier New" w:cs="Courier New" w:hint="default"/>
+        <w:rFonts w:hint="default" w:ascii="Courier New" w:hAnsi="Courier New" w:cs="Courier New"/>
       </w:rPr>
     </w:lvl>
     <w:lvl w:ilvl="5" w:tplc="04020005" w:tentative="1">
@@ -17938,7 +19066,7 @@
         <w:ind w:left="5029" w:hanging="360"/>
       </w:pPr>
       <w:rPr>
-        <w:rFonts w:ascii="Wingdings" w:hAnsi="Wingdings" w:hint="default"/>
+        <w:rFonts w:hint="default" w:ascii="Wingdings" w:hAnsi="Wingdings"/>
       </w:rPr>
     </w:lvl>
     <w:lvl w:ilvl="6" w:tplc="04020001" w:tentative="1">
@@ -17950,7 +19078,7 @@
         <w:ind w:left="5749" w:hanging="360"/>
       </w:pPr>
       <w:rPr>
-        <w:rFonts w:ascii="Symbol" w:hAnsi="Symbol" w:hint="default"/>
+        <w:rFonts w:hint="default" w:ascii="Symbol" w:hAnsi="Symbol"/>
       </w:rPr>
     </w:lvl>
     <w:lvl w:ilvl="7" w:tplc="04020003" w:tentative="1">
@@ -17962,7 +19090,7 @@
         <w:ind w:left="6469" w:hanging="360"/>
       </w:pPr>
       <w:rPr>
-        <w:rFonts w:ascii="Courier New" w:hAnsi="Courier New" w:cs="Courier New" w:hint="default"/>
+        <w:rFonts w:hint="default" w:ascii="Courier New" w:hAnsi="Courier New" w:cs="Courier New"/>
       </w:rPr>
     </w:lvl>
     <w:lvl w:ilvl="8" w:tplc="04020005" w:tentative="1">
@@ -17974,7 +19102,7 @@
         <w:ind w:left="7189" w:hanging="360"/>
       </w:pPr>
       <w:rPr>
-        <w:rFonts w:ascii="Wingdings" w:hAnsi="Wingdings" w:hint="default"/>
+        <w:rFonts w:hint="default" w:ascii="Wingdings" w:hAnsi="Wingdings"/>
       </w:rPr>
     </w:lvl>
   </w:abstractNum>
@@ -18249,7 +19377,7 @@
         <w:ind w:left="1429" w:hanging="360"/>
       </w:pPr>
       <w:rPr>
-        <w:rFonts w:ascii="Symbol" w:hAnsi="Symbol" w:hint="default"/>
+        <w:rFonts w:hint="default" w:ascii="Symbol" w:hAnsi="Symbol"/>
       </w:rPr>
     </w:lvl>
     <w:lvl w:ilvl="1" w:tplc="04020003" w:tentative="1">
@@ -18261,7 +19389,7 @@
         <w:ind w:left="2149" w:hanging="360"/>
       </w:pPr>
       <w:rPr>
-        <w:rFonts w:ascii="Courier New" w:hAnsi="Courier New" w:cs="Courier New" w:hint="default"/>
+        <w:rFonts w:hint="default" w:ascii="Courier New" w:hAnsi="Courier New" w:cs="Courier New"/>
       </w:rPr>
     </w:lvl>
     <w:lvl w:ilvl="2" w:tplc="04020005" w:tentative="1">
@@ -18273,7 +19401,7 @@
         <w:ind w:left="2869" w:hanging="360"/>
       </w:pPr>
       <w:rPr>
-        <w:rFonts w:ascii="Wingdings" w:hAnsi="Wingdings" w:hint="default"/>
+        <w:rFonts w:hint="default" w:ascii="Wingdings" w:hAnsi="Wingdings"/>
       </w:rPr>
     </w:lvl>
     <w:lvl w:ilvl="3" w:tplc="04020001" w:tentative="1">
@@ -18285,7 +19413,7 @@
         <w:ind w:left="3589" w:hanging="360"/>
       </w:pPr>
       <w:rPr>
-        <w:rFonts w:ascii="Symbol" w:hAnsi="Symbol" w:hint="default"/>
+        <w:rFonts w:hint="default" w:ascii="Symbol" w:hAnsi="Symbol"/>
       </w:rPr>
     </w:lvl>
     <w:lvl w:ilvl="4" w:tplc="04020003" w:tentative="1">
@@ -18297,7 +19425,7 @@
         <w:ind w:left="4309" w:hanging="360"/>
       </w:pPr>
       <w:rPr>
-        <w:rFonts w:ascii="Courier New" w:hAnsi="Courier New" w:cs="Courier New" w:hint="default"/>
+        <w:rFonts w:hint="default" w:ascii="Courier New" w:hAnsi="Courier New" w:cs="Courier New"/>
       </w:rPr>
     </w:lvl>
     <w:lvl w:ilvl="5" w:tplc="04020005" w:tentative="1">
@@ -18309,7 +19437,7 @@
         <w:ind w:left="5029" w:hanging="360"/>
       </w:pPr>
       <w:rPr>
-        <w:rFonts w:ascii="Wingdings" w:hAnsi="Wingdings" w:hint="default"/>
+        <w:rFonts w:hint="default" w:ascii="Wingdings" w:hAnsi="Wingdings"/>
       </w:rPr>
     </w:lvl>
     <w:lvl w:ilvl="6" w:tplc="04020001" w:tentative="1">
@@ -18321,7 +19449,7 @@
         <w:ind w:left="5749" w:hanging="360"/>
       </w:pPr>
       <w:rPr>
-        <w:rFonts w:ascii="Symbol" w:hAnsi="Symbol" w:hint="default"/>
+        <w:rFonts w:hint="default" w:ascii="Symbol" w:hAnsi="Symbol"/>
       </w:rPr>
     </w:lvl>
     <w:lvl w:ilvl="7" w:tplc="04020003" w:tentative="1">
@@ -18333,7 +19461,7 @@
         <w:ind w:left="6469" w:hanging="360"/>
       </w:pPr>
       <w:rPr>
-        <w:rFonts w:ascii="Courier New" w:hAnsi="Courier New" w:cs="Courier New" w:hint="default"/>
+        <w:rFonts w:hint="default" w:ascii="Courier New" w:hAnsi="Courier New" w:cs="Courier New"/>
       </w:rPr>
     </w:lvl>
     <w:lvl w:ilvl="8" w:tplc="04020005" w:tentative="1">
@@ -18345,7 +19473,7 @@
         <w:ind w:left="7189" w:hanging="360"/>
       </w:pPr>
       <w:rPr>
-        <w:rFonts w:ascii="Wingdings" w:hAnsi="Wingdings" w:hint="default"/>
+        <w:rFonts w:hint="default" w:ascii="Wingdings" w:hAnsi="Wingdings"/>
       </w:rPr>
     </w:lvl>
   </w:abstractNum>
@@ -18543,7 +19671,7 @@
         <w:ind w:left="1429" w:hanging="360"/>
       </w:pPr>
       <w:rPr>
-        <w:rFonts w:ascii="Symbol" w:hAnsi="Symbol" w:hint="default"/>
+        <w:rFonts w:hint="default" w:ascii="Symbol" w:hAnsi="Symbol"/>
       </w:rPr>
     </w:lvl>
     <w:lvl w:ilvl="1" w:tplc="04020003" w:tentative="1">
@@ -18555,7 +19683,7 @@
         <w:ind w:left="2149" w:hanging="360"/>
       </w:pPr>
       <w:rPr>
-        <w:rFonts w:ascii="Courier New" w:hAnsi="Courier New" w:cs="Courier New" w:hint="default"/>
+        <w:rFonts w:hint="default" w:ascii="Courier New" w:hAnsi="Courier New" w:cs="Courier New"/>
       </w:rPr>
     </w:lvl>
     <w:lvl w:ilvl="2" w:tplc="04020005" w:tentative="1">
@@ -18567,7 +19695,7 @@
         <w:ind w:left="2869" w:hanging="360"/>
       </w:pPr>
       <w:rPr>
-        <w:rFonts w:ascii="Wingdings" w:hAnsi="Wingdings" w:hint="default"/>
+        <w:rFonts w:hint="default" w:ascii="Wingdings" w:hAnsi="Wingdings"/>
       </w:rPr>
     </w:lvl>
     <w:lvl w:ilvl="3" w:tplc="04020001" w:tentative="1">
@@ -18579,7 +19707,7 @@
         <w:ind w:left="3589" w:hanging="360"/>
       </w:pPr>
       <w:rPr>
-        <w:rFonts w:ascii="Symbol" w:hAnsi="Symbol" w:hint="default"/>
+        <w:rFonts w:hint="default" w:ascii="Symbol" w:hAnsi="Symbol"/>
       </w:rPr>
     </w:lvl>
     <w:lvl w:ilvl="4" w:tplc="04020003" w:tentative="1">
@@ -18591,7 +19719,7 @@
         <w:ind w:left="4309" w:hanging="360"/>
       </w:pPr>
       <w:rPr>
-        <w:rFonts w:ascii="Courier New" w:hAnsi="Courier New" w:cs="Courier New" w:hint="default"/>
+        <w:rFonts w:hint="default" w:ascii="Courier New" w:hAnsi="Courier New" w:cs="Courier New"/>
       </w:rPr>
     </w:lvl>
     <w:lvl w:ilvl="5" w:tplc="04020005" w:tentative="1">
@@ -18603,7 +19731,7 @@
         <w:ind w:left="5029" w:hanging="360"/>
       </w:pPr>
       <w:rPr>
-        <w:rFonts w:ascii="Wingdings" w:hAnsi="Wingdings" w:hint="default"/>
+        <w:rFonts w:hint="default" w:ascii="Wingdings" w:hAnsi="Wingdings"/>
       </w:rPr>
     </w:lvl>
     <w:lvl w:ilvl="6" w:tplc="04020001" w:tentative="1">
@@ -18615,7 +19743,7 @@
         <w:ind w:left="5749" w:hanging="360"/>
       </w:pPr>
       <w:rPr>
-        <w:rFonts w:ascii="Symbol" w:hAnsi="Symbol" w:hint="default"/>
+        <w:rFonts w:hint="default" w:ascii="Symbol" w:hAnsi="Symbol"/>
       </w:rPr>
     </w:lvl>
     <w:lvl w:ilvl="7" w:tplc="04020003" w:tentative="1">
@@ -18627,7 +19755,7 @@
         <w:ind w:left="6469" w:hanging="360"/>
       </w:pPr>
       <w:rPr>
-        <w:rFonts w:ascii="Courier New" w:hAnsi="Courier New" w:cs="Courier New" w:hint="default"/>
+        <w:rFonts w:hint="default" w:ascii="Courier New" w:hAnsi="Courier New" w:cs="Courier New"/>
       </w:rPr>
     </w:lvl>
     <w:lvl w:ilvl="8" w:tplc="04020005" w:tentative="1">
@@ -18639,7 +19767,7 @@
         <w:ind w:left="7189" w:hanging="360"/>
       </w:pPr>
       <w:rPr>
-        <w:rFonts w:ascii="Wingdings" w:hAnsi="Wingdings" w:hint="default"/>
+        <w:rFonts w:hint="default" w:ascii="Wingdings" w:hAnsi="Wingdings"/>
       </w:rPr>
     </w:lvl>
   </w:abstractNum>
@@ -18827,7 +19955,7 @@
   <w:docDefaults>
     <w:rPrDefault>
       <w:rPr>
-        <w:rFonts w:ascii="Calibri" w:eastAsia="Times New Roman" w:hAnsi="Calibri" w:cs="Times New Roman"/>
+        <w:rFonts w:ascii="Calibri" w:hAnsi="Calibri" w:eastAsia="Times New Roman" w:cs="Times New Roman"/>
         <w:lang w:val="en-US" w:eastAsia="en-US" w:bidi="ar-SA"/>
       </w:rPr>
     </w:rPrDefault>
@@ -18836,14 +19964,14 @@
   <w:latentStyles w:defLockedState="0" w:defUIPriority="99" w:defSemiHidden="0" w:defUnhideWhenUsed="0" w:defQFormat="0" w:count="375">
     <w:lsdException w:name="Normal" w:uiPriority="0" w:qFormat="1"/>
     <w:lsdException w:name="heading 1" w:uiPriority="9" w:qFormat="1"/>
-    <w:lsdException w:name="heading 2" w:semiHidden="1" w:uiPriority="9" w:unhideWhenUsed="1" w:qFormat="1"/>
-    <w:lsdException w:name="heading 3" w:semiHidden="1" w:uiPriority="9" w:unhideWhenUsed="1" w:qFormat="1"/>
-    <w:lsdException w:name="heading 4" w:semiHidden="1" w:uiPriority="9" w:unhideWhenUsed="1" w:qFormat="1"/>
-    <w:lsdException w:name="heading 5" w:semiHidden="1" w:uiPriority="9" w:unhideWhenUsed="1" w:qFormat="1"/>
-    <w:lsdException w:name="heading 6" w:semiHidden="1" w:uiPriority="9" w:unhideWhenUsed="1" w:qFormat="1"/>
-    <w:lsdException w:name="heading 7" w:semiHidden="1" w:uiPriority="9" w:unhideWhenUsed="1" w:qFormat="1"/>
-    <w:lsdException w:name="heading 8" w:semiHidden="1" w:uiPriority="9" w:unhideWhenUsed="1" w:qFormat="1"/>
-    <w:lsdException w:name="heading 9" w:semiHidden="1" w:uiPriority="9" w:unhideWhenUsed="1" w:qFormat="1"/>
+    <w:lsdException w:name="heading 2" w:uiPriority="9" w:semiHidden="1" w:unhideWhenUsed="1" w:qFormat="1"/>
+    <w:lsdException w:name="heading 3" w:uiPriority="9" w:semiHidden="1" w:unhideWhenUsed="1" w:qFormat="1"/>
+    <w:lsdException w:name="heading 4" w:uiPriority="9" w:semiHidden="1" w:unhideWhenUsed="1" w:qFormat="1"/>
+    <w:lsdException w:name="heading 5" w:uiPriority="9" w:semiHidden="1" w:unhideWhenUsed="1" w:qFormat="1"/>
+    <w:lsdException w:name="heading 6" w:uiPriority="9" w:semiHidden="1" w:unhideWhenUsed="1" w:qFormat="1"/>
+    <w:lsdException w:name="heading 7" w:uiPriority="9" w:semiHidden="1" w:unhideWhenUsed="1" w:qFormat="1"/>
+    <w:lsdException w:name="heading 8" w:uiPriority="9" w:semiHidden="1" w:unhideWhenUsed="1" w:qFormat="1"/>
+    <w:lsdException w:name="heading 9" w:uiPriority="9" w:semiHidden="1" w:unhideWhenUsed="1" w:qFormat="1"/>
     <w:lsdException w:name="index 1" w:semiHidden="1" w:unhideWhenUsed="1"/>
     <w:lsdException w:name="index 2" w:semiHidden="1" w:unhideWhenUsed="1"/>
     <w:lsdException w:name="index 3" w:semiHidden="1" w:unhideWhenUsed="1"/>
@@ -18853,22 +19981,22 @@
     <w:lsdException w:name="index 7" w:semiHidden="1" w:unhideWhenUsed="1"/>
     <w:lsdException w:name="index 8" w:semiHidden="1" w:unhideWhenUsed="1"/>
     <w:lsdException w:name="index 9" w:semiHidden="1" w:unhideWhenUsed="1"/>
-    <w:lsdException w:name="toc 1" w:semiHidden="1" w:uiPriority="39" w:unhideWhenUsed="1"/>
-    <w:lsdException w:name="toc 2" w:semiHidden="1" w:uiPriority="39" w:unhideWhenUsed="1"/>
-    <w:lsdException w:name="toc 3" w:semiHidden="1" w:uiPriority="39" w:unhideWhenUsed="1"/>
-    <w:lsdException w:name="toc 4" w:semiHidden="1" w:uiPriority="39" w:unhideWhenUsed="1"/>
-    <w:lsdException w:name="toc 5" w:semiHidden="1" w:uiPriority="39" w:unhideWhenUsed="1"/>
-    <w:lsdException w:name="toc 6" w:semiHidden="1" w:uiPriority="39" w:unhideWhenUsed="1"/>
-    <w:lsdException w:name="toc 7" w:semiHidden="1" w:uiPriority="39" w:unhideWhenUsed="1"/>
-    <w:lsdException w:name="toc 8" w:semiHidden="1" w:uiPriority="39" w:unhideWhenUsed="1"/>
-    <w:lsdException w:name="toc 9" w:semiHidden="1" w:uiPriority="39" w:unhideWhenUsed="1"/>
+    <w:lsdException w:name="toc 1" w:uiPriority="39" w:semiHidden="1" w:unhideWhenUsed="1"/>
+    <w:lsdException w:name="toc 2" w:uiPriority="39" w:semiHidden="1" w:unhideWhenUsed="1"/>
+    <w:lsdException w:name="toc 3" w:uiPriority="39" w:semiHidden="1" w:unhideWhenUsed="1"/>
+    <w:lsdException w:name="toc 4" w:uiPriority="39" w:semiHidden="1" w:unhideWhenUsed="1"/>
+    <w:lsdException w:name="toc 5" w:uiPriority="39" w:semiHidden="1" w:unhideWhenUsed="1"/>
+    <w:lsdException w:name="toc 6" w:uiPriority="39" w:semiHidden="1" w:unhideWhenUsed="1"/>
+    <w:lsdException w:name="toc 7" w:uiPriority="39" w:semiHidden="1" w:unhideWhenUsed="1"/>
+    <w:lsdException w:name="toc 8" w:uiPriority="39" w:semiHidden="1" w:unhideWhenUsed="1"/>
+    <w:lsdException w:name="toc 9" w:uiPriority="39" w:semiHidden="1" w:unhideWhenUsed="1"/>
     <w:lsdException w:name="Normal Indent" w:semiHidden="1" w:unhideWhenUsed="1"/>
     <w:lsdException w:name="footnote text" w:semiHidden="1" w:unhideWhenUsed="1"/>
     <w:lsdException w:name="annotation text" w:semiHidden="1" w:unhideWhenUsed="1"/>
     <w:lsdException w:name="header" w:semiHidden="1" w:unhideWhenUsed="1"/>
     <w:lsdException w:name="footer" w:semiHidden="1" w:unhideWhenUsed="1"/>
     <w:lsdException w:name="index heading" w:semiHidden="1" w:unhideWhenUsed="1"/>
-    <w:lsdException w:name="caption" w:semiHidden="1" w:uiPriority="35" w:unhideWhenUsed="1" w:qFormat="1"/>
+    <w:lsdException w:name="caption" w:uiPriority="35" w:semiHidden="1" w:unhideWhenUsed="1" w:qFormat="1"/>
     <w:lsdException w:name="table of figures" w:semiHidden="1" w:unhideWhenUsed="1"/>
     <w:lsdException w:name="envelope address" w:semiHidden="1" w:unhideWhenUsed="1"/>
     <w:lsdException w:name="envelope return" w:semiHidden="1" w:unhideWhenUsed="1"/>
@@ -18899,7 +20027,7 @@
     <w:lsdException w:name="Title" w:uiPriority="10" w:qFormat="1"/>
     <w:lsdException w:name="Closing" w:semiHidden="1" w:unhideWhenUsed="1"/>
     <w:lsdException w:name="Signature" w:semiHidden="1" w:unhideWhenUsed="1"/>
-    <w:lsdException w:name="Default Paragraph Font" w:semiHidden="1" w:uiPriority="1" w:unhideWhenUsed="1"/>
+    <w:lsdException w:name="Default Paragraph Font" w:uiPriority="1" w:semiHidden="1" w:unhideWhenUsed="1"/>
     <w:lsdException w:name="Body Text" w:semiHidden="1" w:unhideWhenUsed="1"/>
     <w:lsdException w:name="Body Text Indent" w:semiHidden="1" w:unhideWhenUsed="1"/>
     <w:lsdException w:name="List Continue" w:semiHidden="1" w:unhideWhenUsed="1"/>
@@ -19099,8 +20227,8 @@
     <w:lsdException w:name="Subtle Reference" w:uiPriority="31" w:qFormat="1"/>
     <w:lsdException w:name="Intense Reference" w:uiPriority="32" w:qFormat="1"/>
     <w:lsdException w:name="Book Title" w:uiPriority="33" w:qFormat="1"/>
-    <w:lsdException w:name="Bibliography" w:semiHidden="1" w:uiPriority="37" w:unhideWhenUsed="1"/>
-    <w:lsdException w:name="TOC Heading" w:semiHidden="1" w:uiPriority="39" w:unhideWhenUsed="1" w:qFormat="1"/>
+    <w:lsdException w:name="Bibliography" w:uiPriority="37" w:semiHidden="1" w:unhideWhenUsed="1"/>
+    <w:lsdException w:name="TOC Heading" w:uiPriority="39" w:semiHidden="1" w:unhideWhenUsed="1" w:qFormat="1"/>
     <w:lsdException w:name="Plain Table 1" w:uiPriority="41"/>
     <w:lsdException w:name="Plain Table 2" w:uiPriority="42"/>
     <w:lsdException w:name="Plain Table 3" w:uiPriority="43"/>
@@ -19210,7 +20338,7 @@
     <w:lsdException w:name="Hashtag" w:semiHidden="1" w:unhideWhenUsed="1"/>
     <w:lsdException w:name="Unresolved Mention" w:semiHidden="1" w:unhideWhenUsed="1"/>
   </w:latentStyles>
-  <w:style w:type="paragraph" w:default="1" w:styleId="Normal">
+  <w:style w:type="paragraph" w:styleId="Normal" w:default="1">
     <w:name w:val="Normal"/>
     <w:qFormat/>
     <w:rsid w:val="0093339C"/>
@@ -19469,13 +20597,13 @@
       <w:szCs w:val="20"/>
     </w:rPr>
   </w:style>
-  <w:style w:type="character" w:default="1" w:styleId="DefaultParagraphFont">
+  <w:style w:type="character" w:styleId="DefaultParagraphFont" w:default="1">
     <w:name w:val="Default Paragraph Font"/>
     <w:uiPriority w:val="1"/>
     <w:semiHidden/>
     <w:unhideWhenUsed/>
   </w:style>
-  <w:style w:type="table" w:default="1" w:styleId="TableNormal">
+  <w:style w:type="table" w:styleId="TableNormal" w:default="1">
     <w:name w:val="Normal Table"/>
     <w:uiPriority w:val="99"/>
     <w:semiHidden/>
@@ -19490,7 +20618,7 @@
       </w:tblCellMar>
     </w:tblPr>
   </w:style>
-  <w:style w:type="numbering" w:default="1" w:styleId="NoList">
+  <w:style w:type="numbering" w:styleId="NoList" w:default="1">
     <w:name w:val="No List"/>
     <w:uiPriority w:val="99"/>
     <w:semiHidden/>
@@ -19520,7 +20648,7 @@
       </w:tabs>
     </w:pPr>
   </w:style>
-  <w:style w:type="character" w:customStyle="1" w:styleId="HeaderChar">
+  <w:style w:type="character" w:styleId="HeaderChar" w:customStyle="1">
     <w:name w:val="Header Char"/>
     <w:link w:val="Header"/>
     <w:uiPriority w:val="99"/>
@@ -19545,7 +20673,7 @@
       </w:tabs>
     </w:pPr>
   </w:style>
-  <w:style w:type="character" w:customStyle="1" w:styleId="FooterChar">
+  <w:style w:type="character" w:styleId="FooterChar" w:customStyle="1">
     <w:name w:val="Footer Char"/>
     <w:link w:val="Footer"/>
     <w:uiPriority w:val="99"/>
@@ -19556,7 +20684,7 @@
       <w:lang w:val="bg-BG" w:eastAsia="bg-BG"/>
     </w:rPr>
   </w:style>
-  <w:style w:type="character" w:customStyle="1" w:styleId="Heading1Char">
+  <w:style w:type="character" w:styleId="Heading1Char" w:customStyle="1">
     <w:name w:val="Heading 1 Char"/>
     <w:link w:val="Heading1"/>
     <w:uiPriority w:val="9"/>
@@ -19570,7 +20698,7 @@
       <w:szCs w:val="28"/>
     </w:rPr>
   </w:style>
-  <w:style w:type="character" w:customStyle="1" w:styleId="Heading2Char">
+  <w:style w:type="character" w:styleId="Heading2Char" w:customStyle="1">
     <w:name w:val="Heading 2 Char"/>
     <w:link w:val="Heading2"/>
     <w:uiPriority w:val="9"/>
@@ -19584,7 +20712,7 @@
       <w:szCs w:val="26"/>
     </w:rPr>
   </w:style>
-  <w:style w:type="character" w:customStyle="1" w:styleId="Heading3Char">
+  <w:style w:type="character" w:styleId="Heading3Char" w:customStyle="1">
     <w:name w:val="Heading 3 Char"/>
     <w:link w:val="Heading3"/>
     <w:uiPriority w:val="9"/>
@@ -19598,7 +20726,7 @@
       <w:szCs w:val="22"/>
     </w:rPr>
   </w:style>
-  <w:style w:type="character" w:customStyle="1" w:styleId="Heading4Char">
+  <w:style w:type="character" w:styleId="Heading4Char" w:customStyle="1">
     <w:name w:val="Heading 4 Char"/>
     <w:link w:val="Heading4"/>
     <w:uiPriority w:val="9"/>
@@ -19615,7 +20743,7 @@
       <w:szCs w:val="22"/>
     </w:rPr>
   </w:style>
-  <w:style w:type="character" w:customStyle="1" w:styleId="Heading5Char">
+  <w:style w:type="character" w:styleId="Heading5Char" w:customStyle="1">
     <w:name w:val="Heading 5 Char"/>
     <w:link w:val="Heading5"/>
     <w:uiPriority w:val="9"/>
@@ -19628,7 +20756,7 @@
       <w:szCs w:val="22"/>
     </w:rPr>
   </w:style>
-  <w:style w:type="character" w:customStyle="1" w:styleId="Heading6Char">
+  <w:style w:type="character" w:styleId="Heading6Char" w:customStyle="1">
     <w:name w:val="Heading 6 Char"/>
     <w:link w:val="Heading6"/>
     <w:uiPriority w:val="9"/>
@@ -19643,7 +20771,7 @@
       <w:szCs w:val="22"/>
     </w:rPr>
   </w:style>
-  <w:style w:type="character" w:customStyle="1" w:styleId="Heading7Char">
+  <w:style w:type="character" w:styleId="Heading7Char" w:customStyle="1">
     <w:name w:val="Heading 7 Char"/>
     <w:link w:val="Heading7"/>
     <w:uiPriority w:val="9"/>
@@ -19658,7 +20786,7 @@
       <w:szCs w:val="22"/>
     </w:rPr>
   </w:style>
-  <w:style w:type="character" w:customStyle="1" w:styleId="Heading8Char">
+  <w:style w:type="character" w:styleId="Heading8Char" w:customStyle="1">
     <w:name w:val="Heading 8 Char"/>
     <w:link w:val="Heading8"/>
     <w:uiPriority w:val="9"/>
@@ -19669,7 +20797,7 @@
       <w:color w:val="404040"/>
     </w:rPr>
   </w:style>
-  <w:style w:type="character" w:customStyle="1" w:styleId="Heading9Char">
+  <w:style w:type="character" w:styleId="Heading9Char" w:customStyle="1">
     <w:name w:val="Heading 9 Char"/>
     <w:link w:val="Heading9"/>
     <w:uiPriority w:val="9"/>
@@ -19703,7 +20831,7 @@
     <w:qFormat/>
     <w:rsid w:val="00A20718"/>
     <w:rPr>
-      <w:rFonts w:ascii="Times New Roman" w:eastAsia="Calibri" w:hAnsi="Times New Roman"/>
+      <w:rFonts w:ascii="Times New Roman" w:hAnsi="Times New Roman" w:eastAsia="Calibri"/>
       <w:sz w:val="24"/>
       <w:szCs w:val="22"/>
       <w:lang w:val="bg-BG" w:eastAsia="bg-BG"/>
@@ -19721,12 +20849,12 @@
     </w:rPr>
     <w:tblPr>
       <w:tblBorders>
-        <w:top w:val="single" w:sz="4" w:space="0" w:color="auto"/>
-        <w:left w:val="single" w:sz="4" w:space="0" w:color="auto"/>
-        <w:bottom w:val="single" w:sz="4" w:space="0" w:color="auto"/>
-        <w:right w:val="single" w:sz="4" w:space="0" w:color="auto"/>
-        <w:insideH w:val="single" w:sz="4" w:space="0" w:color="auto"/>
-        <w:insideV w:val="single" w:sz="4" w:space="0" w:color="auto"/>
+        <w:top w:val="single" w:color="auto" w:sz="4" w:space="0"/>
+        <w:left w:val="single" w:color="auto" w:sz="4" w:space="0"/>
+        <w:bottom w:val="single" w:color="auto" w:sz="4" w:space="0"/>
+        <w:right w:val="single" w:color="auto" w:sz="4" w:space="0"/>
+        <w:insideH w:val="single" w:color="auto" w:sz="4" w:space="0"/>
+        <w:insideV w:val="single" w:color="auto" w:sz="4" w:space="0"/>
       </w:tblBorders>
     </w:tblPr>
   </w:style>
@@ -19825,7 +20953,7 @@
       <w:szCs w:val="20"/>
     </w:rPr>
   </w:style>
-  <w:style w:type="character" w:customStyle="1" w:styleId="FootnoteTextChar">
+  <w:style w:type="character" w:styleId="FootnoteTextChar" w:customStyle="1">
     <w:name w:val="Footnote Text Char"/>
     <w:basedOn w:val="DefaultParagraphFont"/>
     <w:link w:val="FootnoteText"/>
@@ -19855,7 +20983,7 @@
       <w:u w:val="single"/>
     </w:rPr>
   </w:style>
-  <w:style w:type="paragraph" w:customStyle="1" w:styleId="Default">
+  <w:style w:type="paragraph" w:styleId="Default" w:customStyle="1">
     <w:name w:val="Default"/>
     <w:rsid w:val="00EE19F7"/>
     <w:pPr>
@@ -19870,11 +20998,11 @@
       <w:szCs w:val="24"/>
     </w:rPr>
   </w:style>
-  <w:style w:type="table" w:customStyle="1" w:styleId="TableGrid0">
+  <w:style w:type="table" w:styleId="TableGrid0" w:customStyle="1">
     <w:name w:val="TableGrid"/>
     <w:rsid w:val="007A3DDE"/>
     <w:rPr>
-      <w:rFonts w:asciiTheme="minorHAnsi" w:eastAsiaTheme="minorEastAsia" w:hAnsiTheme="minorHAnsi" w:cstheme="minorBidi"/>
+      <w:rFonts w:asciiTheme="minorHAnsi" w:hAnsiTheme="minorHAnsi" w:eastAsiaTheme="minorEastAsia" w:cstheme="minorBidi"/>
       <w:sz w:val="22"/>
       <w:szCs w:val="22"/>
     </w:rPr>
@@ -19935,7 +21063,7 @@
       <w:szCs w:val="18"/>
     </w:rPr>
   </w:style>
-  <w:style w:type="character" w:customStyle="1" w:styleId="BalloonTextChar">
+  <w:style w:type="character" w:styleId="BalloonTextChar" w:customStyle="1">
     <w:name w:val="Balloon Text Char"/>
     <w:basedOn w:val="DefaultParagraphFont"/>
     <w:link w:val="BalloonText"/>
@@ -19951,6 +21079,39 @@
     </w:rPr>
   </w:style>
 </w:styles>
+</file>
+
+<file path=word/glossary/document.xml><?xml version="1.0" encoding="utf-8"?>
+<w:glossaryDocument xmlns:w14="http://schemas.microsoft.com/office/word/2010/wordml" xmlns:w="http://schemas.openxmlformats.org/wordprocessingml/2006/main">
+  <w:docParts>
+    <w:docPart>
+      <w:docPartPr>
+        <w:name w:val="DefaultPlaceholder_1081868574"/>
+        <w:category>
+          <w:name w:val="General"/>
+          <w:gallery w:val="placeholder"/>
+        </w:category>
+        <w:types>
+          <w:type w:val="bbPlcHdr"/>
+        </w:types>
+        <w:behaviors>
+          <w:behavior w:val="content"/>
+        </w:behaviors>
+        <w:guid w:val="{c6f95029-7f77-4e2f-a13e-248f463d93a5}"/>
+      </w:docPartPr>
+      <w:docPartBody>
+        <w:p>
+          <w:r>
+            <w:rPr>
+              <w:rStyle w:val="PlaceholderText"/>
+            </w:rPr>
+            <w:t/>
+          </w:r>
+        </w:p>
+      </w:docPartBody>
+    </w:docPart>
+  </w:docParts>
+</w:glossaryDocument>
 </file>
 
 <file path=word/theme/theme1.xml><?xml version="1.0" encoding="utf-8"?>

</xml_diff>